<commit_message>
Aggiunta nuova motivazione CS10_REG
</commit_message>
<xml_diff>
--- a/modelli/CS_conferenza servizi/CS10_REG.docx
+++ b/modelli/CS_conferenza servizi/CS10_REG.docx
@@ -421,7 +421,7 @@
     </w:tbl>
     <w:p>
       <w:pPr>
-        <w:pStyle w:val="Corpodeltesto"/>
+        <w:pStyle w:val="TextBody"/>
         <w:rPr/>
       </w:pPr>
       <w:r>
@@ -721,7 +721,7 @@
     </w:tbl>
     <w:p>
       <w:pPr>
-        <w:pStyle w:val="Corpodeltesto"/>
+        <w:pStyle w:val="TextBody"/>
         <w:rPr/>
       </w:pPr>
       <w:r>
@@ -730,7 +730,7 @@
     </w:p>
     <w:p>
       <w:pPr>
-        <w:pStyle w:val="Corpodeltesto"/>
+        <w:pStyle w:val="TextBody"/>
         <w:rPr/>
       </w:pPr>
       <w:r>
@@ -778,12 +778,12 @@
         <w:rPr>
           <w:lang w:val="it"/>
         </w:rPr>
-        <w:t xml:space="preserve"> formali nella documentazione inviata:</w:t>
+        <w:t xml:space="preserve"> formali nella documentazione inviata.</w:t>
       </w:r>
     </w:p>
     <w:p>
       <w:pPr>
-        <w:pStyle w:val="Corpodeltesto"/>
+        <w:pStyle w:val="TextBody"/>
         <w:rPr>
           <w:lang w:val="it"/>
         </w:rPr>
@@ -796,7 +796,7 @@
     </w:p>
     <w:p>
       <w:pPr>
-        <w:pStyle w:val="Corpodeltesto"/>
+        <w:pStyle w:val="TextBody"/>
         <w:rPr/>
       </w:pPr>
       <w:r>
@@ -813,7 +813,7 @@
     </w:p>
     <w:p>
       <w:pPr>
-        <w:pStyle w:val="Corpodeltesto"/>
+        <w:pStyle w:val="TextBody"/>
         <w:rPr/>
       </w:pPr>
       <w:r>
@@ -825,12 +825,23 @@
           <w:szCs w:val="24"/>
           <w:lang w:val="it" w:eastAsia="zh-CN" w:bidi="hi-IN"/>
         </w:rPr>
-        <w:t>Non è dichiarato quali siano le attività soggette ai controlli dei vigili del fuoco secondo DPR 151/11 ricomprese nella progettazione. Qualora siano presenti attività soggette ai controlli dei vigili del fuoco, deve essere prodotta a questo Comando esclusivamente la documentazione tecnica di prevenzione incendi pertinente, redatta secondo le modalità di cui al DM 7/08/2012, corredata da istanza di valutazione del progetto su apposito modello e da attestazione di pagamento del servizio.</w:t>
+        <w:t>N</w:t>
+      </w:r>
+      <w:r>
+        <w:rPr>
+          <w:rStyle w:val="DamodificareEG"/>
+          <w:rFonts w:eastAsia="Noto Serif CJK SC" w:cs="Lohit Devanagari"/>
+          <w:kern w:val="2"/>
+          <w:sz w:val="24"/>
+          <w:szCs w:val="24"/>
+          <w:lang w:val="it" w:eastAsia="zh-CN" w:bidi="hi-IN"/>
+        </w:rPr>
+        <w:t>on è dichiarato quali siano le attività soggette ai controlli dei vigili del fuoco secondo DPR 151/11 ricomprese nella progettazione. Qualora siano presenti attività soggette ai controlli dei vigili del fuoco, deve essere prodotta a questo Comando esclusivamente la documentazione tecnica di prevenzione incendi pertinente, redatta secondo le modalità di cui al DM 7/08/2012, corredata da istanza di valutazione del progetto su apposito modello e da attestazione di pagamento del servizio.</w:t>
       </w:r>
     </w:p>
     <w:p>
       <w:pPr>
-        <w:pStyle w:val="Corpodeltesto"/>
+        <w:pStyle w:val="TextBody"/>
         <w:rPr/>
       </w:pPr>
       <w:r>
@@ -882,7 +893,7 @@
     </w:p>
     <w:p>
       <w:pPr>
-        <w:pStyle w:val="Corpodeltesto"/>
+        <w:pStyle w:val="TextBody"/>
         <w:rPr/>
       </w:pPr>
       <w:r>
@@ -899,7 +910,7 @@
     </w:p>
     <w:p>
       <w:pPr>
-        <w:pStyle w:val="Corpodeltesto"/>
+        <w:pStyle w:val="TextBody"/>
         <w:rPr>
           <w:rStyle w:val="DamodificareEG"/>
           <w:rFonts w:eastAsia="Noto Serif CJK SC" w:cs="Lohit Devanagari"/>
@@ -921,7 +932,7 @@
     </w:p>
     <w:p>
       <w:pPr>
-        <w:pStyle w:val="Corpodeltesto"/>
+        <w:pStyle w:val="TextBody"/>
         <w:rPr/>
       </w:pPr>
       <w:r>
@@ -951,7 +962,19 @@
           <w:szCs w:val="24"/>
           <w:lang w:val="it" w:eastAsia="zh-CN" w:bidi="hi-IN"/>
         </w:rPr>
-        <w:t>poiché</w:t>
+        <w:t>P</w:t>
+      </w:r>
+      <w:r>
+        <w:rPr>
+          <w:rStyle w:val="DamodificareEG"/>
+          <w:rFonts w:eastAsia="Noto Serif CJK SC" w:cs="Lohit Devanagari"/>
+          <w:color w:val="0000FF"/>
+          <w:kern w:val="2"/>
+          <w:sz w:val="24"/>
+          <w:szCs w:val="24"/>
+          <w:lang w:val="it" w:eastAsia="zh-CN" w:bidi="hi-IN"/>
+        </w:rPr>
+        <w:t>oiché</w:t>
       </w:r>
       <w:r>
         <w:rPr>
@@ -1108,7 +1131,7 @@
     </w:tbl>
     <w:p>
       <w:pPr>
-        <w:pStyle w:val="Corpodeltesto"/>
+        <w:pStyle w:val="TextBody"/>
         <w:rPr/>
       </w:pPr>
       <w:r>
@@ -1149,7 +1172,7 @@
     </w:p>
     <w:p>
       <w:pPr>
-        <w:pStyle w:val="Corpodeltesto"/>
+        <w:pStyle w:val="TextBody"/>
         <w:rPr/>
       </w:pPr>
       <w:r>
@@ -1201,7 +1224,7 @@
     </w:p>
     <w:p>
       <w:pPr>
-        <w:pStyle w:val="Corpodeltesto"/>
+        <w:pStyle w:val="TextBody"/>
         <w:rPr/>
       </w:pPr>
       <w:r>
@@ -1218,7 +1241,414 @@
     </w:p>
     <w:p>
       <w:pPr>
-        <w:pStyle w:val="Corpodeltesto"/>
+        <w:pStyle w:val="TextBody"/>
+        <w:rPr>
+          <w:rStyle w:val="DamodificareEG"/>
+          <w:rFonts w:eastAsia="Noto Serif CJK SC" w:cs="Lohit Devanagari"/>
+          <w:kern w:val="2"/>
+          <w:sz w:val="24"/>
+          <w:szCs w:val="24"/>
+          <w:lang w:val="it-IT" w:eastAsia="zh-CN" w:bidi="hi-IN"/>
+        </w:rPr>
+      </w:pPr>
+      <w:r>
+        <w:rPr/>
+      </w:r>
+    </w:p>
+    <w:p>
+      <w:pPr>
+        <w:pStyle w:val="TextBody"/>
+        <w:rPr/>
+      </w:pPr>
+      <w:r>
+        <w:rPr>
+          <w:rStyle w:val="DamodificareEG"/>
+          <w:rFonts w:eastAsia="Noto Serif CJK SC" w:cs="Lohit Devanagari"/>
+          <w:kern w:val="2"/>
+          <w:sz w:val="24"/>
+          <w:szCs w:val="24"/>
+          <w:lang w:val="it-IT" w:eastAsia="zh-CN" w:bidi="hi-IN"/>
+        </w:rPr>
+        <w:t>[se presenti attività soggette Categoria A]</w:t>
+      </w:r>
+    </w:p>
+    <w:p>
+      <w:pPr>
+        <w:pStyle w:val="Normal"/>
+        <w:rPr/>
+      </w:pPr>
+      <w:r>
+        <w:rPr>
+          <w:rStyle w:val="DamodificareEG"/>
+          <w:rFonts w:eastAsia="Noto Serif CJK SC" w:cs="Lohit Devanagari"/>
+          <w:color w:val="0000FF"/>
+          <w:kern w:val="2"/>
+          <w:sz w:val="24"/>
+          <w:szCs w:val="24"/>
+          <w:lang w:val="it" w:eastAsia="zh-CN" w:bidi="hi-IN"/>
+        </w:rPr>
+        <w:t>P</w:t>
+      </w:r>
+      <w:r>
+        <w:rPr>
+          <w:rStyle w:val="DamodificareEG"/>
+          <w:rFonts w:eastAsia="Noto Serif CJK SC" w:cs="Lohit Devanagari"/>
+          <w:color w:val="0000FF"/>
+          <w:kern w:val="2"/>
+          <w:sz w:val="24"/>
+          <w:szCs w:val="24"/>
+          <w:lang w:val="it" w:eastAsia="zh-CN" w:bidi="hi-IN"/>
+        </w:rPr>
+        <w:t>oiché</w:t>
+      </w:r>
+      <w:r>
+        <w:rPr>
+          <w:rStyle w:val="DamodificareEG"/>
+          <w:rFonts w:eastAsia="Noto Serif CJK SC" w:cs="Lohit Devanagari"/>
+          <w:kern w:val="2"/>
+          <w:sz w:val="24"/>
+          <w:szCs w:val="24"/>
+          <w:lang w:val="it" w:eastAsia="zh-CN" w:bidi="hi-IN"/>
+        </w:rPr>
+        <w:t xml:space="preserve"> la convocazione tratta </w:t>
+      </w:r>
+      <w:r>
+        <w:rPr>
+          <w:rStyle w:val="DamodificareEG"/>
+          <w:lang w:val="it"/>
+        </w:rPr>
+        <w:t xml:space="preserve">le seguenti tipologie di attività </w:t>
+      </w:r>
+      <w:r>
+        <w:rPr>
+          <w:rStyle w:val="DamodificareEG"/>
+          <w:rFonts w:eastAsia="Noto Serif CJK SC" w:cs="Lohit Devanagari"/>
+          <w:kern w:val="2"/>
+          <w:sz w:val="24"/>
+          <w:szCs w:val="24"/>
+          <w:lang w:val="it" w:eastAsia="zh-CN" w:bidi="hi-IN"/>
+        </w:rPr>
+        <w:t>di cui al</w:t>
+      </w:r>
+      <w:r>
+        <w:rPr>
+          <w:rStyle w:val="DamodificareEG"/>
+          <w:lang w:val="it"/>
+        </w:rPr>
+        <w:t xml:space="preserve"> DPR 151/11:</w:t>
+      </w:r>
+    </w:p>
+    <w:tbl>
+      <w:tblPr>
+        <w:tblW w:w="9638" w:type="dxa"/>
+        <w:jc w:val="left"/>
+        <w:tblInd w:w="-5" w:type="dxa"/>
+        <w:tblLayout w:type="fixed"/>
+        <w:tblCellMar>
+          <w:top w:w="57" w:type="dxa"/>
+          <w:left w:w="57" w:type="dxa"/>
+          <w:bottom w:w="57" w:type="dxa"/>
+          <w:right w:w="57" w:type="dxa"/>
+        </w:tblCellMar>
+      </w:tblPr>
+      <w:tblGrid>
+        <w:gridCol w:w="1701"/>
+        <w:gridCol w:w="7936"/>
+      </w:tblGrid>
+      <w:tr>
+        <w:trPr/>
+        <w:tc>
+          <w:tcPr>
+            <w:tcW w:w="1701" w:type="dxa"/>
+            <w:tcBorders>
+              <w:top w:val="single" w:sz="4" w:space="0" w:color="000000"/>
+              <w:left w:val="single" w:sz="4" w:space="0" w:color="000000"/>
+              <w:bottom w:val="single" w:sz="4" w:space="0" w:color="000000"/>
+            </w:tcBorders>
+          </w:tcPr>
+          <w:p>
+            <w:pPr>
+              <w:pStyle w:val="Contenutotabella"/>
+              <w:widowControl w:val="false"/>
+              <w:rPr/>
+            </w:pPr>
+            <w:r>
+              <w:rPr>
+                <w:rStyle w:val="DamodificareEG"/>
+              </w:rPr>
+              <w:fldChar w:fldCharType="begin"/>
+            </w:r>
+            <w:r>
+              <w:rPr>
+                <w:rStyle w:val="DamodificareEG"/>
+              </w:rPr>
+              <w:instrText> MERGEFIELD $ELENCO_ATTIVITA.Codice </w:instrText>
+            </w:r>
+            <w:r>
+              <w:rPr>
+                <w:rStyle w:val="DamodificareEG"/>
+              </w:rPr>
+              <w:fldChar w:fldCharType="separate"/>
+            </w:r>
+            <w:r>
+              <w:rPr>
+                <w:rStyle w:val="DamodificareEG"/>
+              </w:rPr>
+              <w:t>&lt;$ELENCO_ATTIVITA.Codice&gt;</w:t>
+            </w:r>
+            <w:r>
+              <w:rPr>
+                <w:rStyle w:val="DamodificareEG"/>
+              </w:rPr>
+              <w:fldChar w:fldCharType="end"/>
+            </w:r>
+          </w:p>
+        </w:tc>
+        <w:tc>
+          <w:tcPr>
+            <w:tcW w:w="7936" w:type="dxa"/>
+            <w:tcBorders>
+              <w:top w:val="single" w:sz="4" w:space="0" w:color="000000"/>
+              <w:left w:val="single" w:sz="4" w:space="0" w:color="000000"/>
+              <w:bottom w:val="single" w:sz="4" w:space="0" w:color="000000"/>
+              <w:right w:val="single" w:sz="4" w:space="0" w:color="000000"/>
+            </w:tcBorders>
+          </w:tcPr>
+          <w:p>
+            <w:pPr>
+              <w:pStyle w:val="Contenutotabella"/>
+              <w:widowControl w:val="false"/>
+              <w:rPr/>
+            </w:pPr>
+            <w:r>
+              <w:rPr>
+                <w:rStyle w:val="DamodificareEG"/>
+              </w:rPr>
+              <w:fldChar w:fldCharType="begin"/>
+            </w:r>
+            <w:r>
+              <w:rPr>
+                <w:rStyle w:val="DamodificareEG"/>
+              </w:rPr>
+              <w:instrText> MERGEFIELD $ELENCO_ATTIVITA.Descrizione </w:instrText>
+            </w:r>
+            <w:r>
+              <w:rPr>
+                <w:rStyle w:val="DamodificareEG"/>
+              </w:rPr>
+              <w:fldChar w:fldCharType="separate"/>
+            </w:r>
+            <w:r>
+              <w:rPr>
+                <w:rStyle w:val="DamodificareEG"/>
+              </w:rPr>
+              <w:t>&lt;$ELENCO_ATTIVITA.Descrizione&gt;</w:t>
+            </w:r>
+            <w:r>
+              <w:rPr>
+                <w:rStyle w:val="DamodificareEG"/>
+              </w:rPr>
+              <w:fldChar w:fldCharType="end"/>
+            </w:r>
+          </w:p>
+        </w:tc>
+      </w:tr>
+    </w:tbl>
+    <w:p>
+      <w:pPr>
+        <w:pStyle w:val="TextBody"/>
+        <w:rPr/>
+      </w:pPr>
+      <w:r>
+        <w:rPr>
+          <w:rStyle w:val="DamodificareEG"/>
+          <w:rFonts w:eastAsia="Noto Serif CJK SC" w:cs="Lohit Devanagari"/>
+          <w:kern w:val="2"/>
+          <w:sz w:val="24"/>
+          <w:szCs w:val="24"/>
+          <w:lang w:val="it-IT" w:eastAsia="zh-CN" w:bidi="hi-IN"/>
+        </w:rPr>
+        <w:t xml:space="preserve">si comunica che </w:t>
+      </w:r>
+      <w:r>
+        <w:rPr>
+          <w:rStyle w:val="DamodificareEG"/>
+          <w:rFonts w:eastAsia="Noto Serif CJK SC" w:cs="Lohit Devanagari"/>
+          <w:b/>
+          <w:bCs/>
+          <w:color w:val="0000FF"/>
+          <w:kern w:val="2"/>
+          <w:sz w:val="24"/>
+          <w:szCs w:val="24"/>
+          <w:lang w:val="it-IT" w:eastAsia="zh-CN" w:bidi="hi-IN"/>
+        </w:rPr>
+        <w:t xml:space="preserve">non </w:t>
+      </w:r>
+      <w:r>
+        <w:rPr>
+          <w:rStyle w:val="DamodificareEG"/>
+          <w:rFonts w:eastAsia="Noto Serif CJK SC" w:cs="Lohit Devanagari"/>
+          <w:b/>
+          <w:bCs/>
+          <w:color w:val="0000FF"/>
+          <w:kern w:val="2"/>
+          <w:sz w:val="24"/>
+          <w:szCs w:val="24"/>
+          <w:lang w:val="it-IT" w:eastAsia="zh-CN" w:bidi="hi-IN"/>
+        </w:rPr>
+        <w:t xml:space="preserve">è </w:t>
+      </w:r>
+      <w:r>
+        <w:rPr>
+          <w:rStyle w:val="DamodificareEG"/>
+          <w:rFonts w:eastAsia="Noto Serif CJK SC" w:cs="Lohit Devanagari"/>
+          <w:b/>
+          <w:bCs/>
+          <w:color w:val="0000FF"/>
+          <w:kern w:val="2"/>
+          <w:sz w:val="24"/>
+          <w:szCs w:val="24"/>
+          <w:lang w:val="it-IT" w:eastAsia="zh-CN" w:bidi="hi-IN"/>
+        </w:rPr>
+        <w:t>previsto</w:t>
+      </w:r>
+      <w:r>
+        <w:rPr>
+          <w:rStyle w:val="DamodificareEG"/>
+          <w:rFonts w:eastAsia="Noto Serif CJK SC" w:cs="Lohit Devanagari"/>
+          <w:b/>
+          <w:bCs/>
+          <w:color w:val="0000FF"/>
+          <w:kern w:val="2"/>
+          <w:sz w:val="24"/>
+          <w:szCs w:val="24"/>
+          <w:lang w:val="it-IT" w:eastAsia="zh-CN" w:bidi="hi-IN"/>
+        </w:rPr>
+        <w:t xml:space="preserve"> </w:t>
+      </w:r>
+      <w:r>
+        <w:rPr>
+          <w:rStyle w:val="DamodificareEG"/>
+          <w:rFonts w:eastAsia="Noto Serif CJK SC" w:cs="Lohit Devanagari"/>
+          <w:b/>
+          <w:bCs/>
+          <w:color w:val="0000FF"/>
+          <w:kern w:val="2"/>
+          <w:sz w:val="24"/>
+          <w:szCs w:val="24"/>
+          <w:lang w:val="it-IT" w:eastAsia="zh-CN" w:bidi="hi-IN"/>
+        </w:rPr>
+        <w:t>parere di valutazione del progetto antincendio</w:t>
+      </w:r>
+      <w:r>
+        <w:rPr>
+          <w:rStyle w:val="DamodificareEG"/>
+          <w:rFonts w:eastAsia="Noto Serif CJK SC" w:cs="Lohit Devanagari"/>
+          <w:kern w:val="2"/>
+          <w:sz w:val="24"/>
+          <w:szCs w:val="24"/>
+          <w:lang w:val="it" w:eastAsia="zh-CN" w:bidi="hi-IN"/>
+        </w:rPr>
+        <w:t xml:space="preserve">, </w:t>
+      </w:r>
+      <w:r>
+        <w:rPr>
+          <w:rStyle w:val="DamodificareEG"/>
+          <w:rFonts w:eastAsia="Noto Serif CJK SC" w:cs="Lohit Devanagari"/>
+          <w:kern w:val="2"/>
+          <w:sz w:val="24"/>
+          <w:szCs w:val="24"/>
+          <w:lang w:val="it-IT" w:eastAsia="zh-CN" w:bidi="hi-IN"/>
+        </w:rPr>
+        <w:t>trattandosi di attività di categoria A di cui al DPR 151/11.</w:t>
+      </w:r>
+    </w:p>
+    <w:p>
+      <w:pPr>
+        <w:pStyle w:val="TextBody"/>
+        <w:rPr/>
+      </w:pPr>
+      <w:r>
+        <w:rPr>
+          <w:rStyle w:val="DamodificareEG"/>
+          <w:rFonts w:eastAsia="Noto Serif CJK SC" w:cs="Lohit Devanagari"/>
+          <w:kern w:val="2"/>
+          <w:sz w:val="24"/>
+          <w:szCs w:val="24"/>
+          <w:lang w:val="it-IT" w:eastAsia="zh-CN" w:bidi="hi-IN"/>
+        </w:rPr>
+        <w:t>P</w:t>
+      </w:r>
+      <w:r>
+        <w:rPr>
+          <w:rStyle w:val="DamodificareEG"/>
+          <w:rFonts w:eastAsia="Noto Serif CJK SC" w:cs="Lohit Devanagari"/>
+          <w:kern w:val="2"/>
+          <w:sz w:val="24"/>
+          <w:szCs w:val="24"/>
+          <w:lang w:val="it" w:eastAsia="zh-CN" w:bidi="hi-IN"/>
+        </w:rPr>
+        <w:t xml:space="preserve">ertanto questo Comando non </w:t>
+      </w:r>
+      <w:r>
+        <w:rPr>
+          <w:rStyle w:val="DamodificareEG"/>
+          <w:rFonts w:eastAsia="Noto Serif CJK SC" w:cs="Lohit Devanagari"/>
+          <w:kern w:val="2"/>
+          <w:sz w:val="24"/>
+          <w:szCs w:val="24"/>
+          <w:lang w:val="it-IT" w:eastAsia="zh-CN" w:bidi="hi-IN"/>
+        </w:rPr>
+        <w:t>partecip</w:t>
+      </w:r>
+      <w:r>
+        <w:rPr>
+          <w:rStyle w:val="DamodificareEG"/>
+          <w:rFonts w:eastAsia="Noto Serif CJK SC" w:cs="Lohit Devanagari"/>
+          <w:kern w:val="2"/>
+          <w:sz w:val="24"/>
+          <w:szCs w:val="24"/>
+          <w:lang w:val="it-IT" w:eastAsia="zh-CN" w:bidi="hi-IN"/>
+        </w:rPr>
+        <w:t>erà</w:t>
+      </w:r>
+      <w:r>
+        <w:rPr>
+          <w:rStyle w:val="DamodificareEG"/>
+          <w:rFonts w:eastAsia="Noto Serif CJK SC" w:cs="Lohit Devanagari"/>
+          <w:kern w:val="2"/>
+          <w:sz w:val="24"/>
+          <w:szCs w:val="24"/>
+          <w:lang w:val="it-IT" w:eastAsia="zh-CN" w:bidi="hi-IN"/>
+        </w:rPr>
+        <w:t xml:space="preserve"> alla convocazione </w:t>
+      </w:r>
+      <w:r>
+        <w:rPr>
+          <w:rStyle w:val="DamodificareEG"/>
+          <w:rFonts w:eastAsia="Noto Serif CJK SC" w:cs="Lohit Devanagari"/>
+          <w:kern w:val="2"/>
+          <w:sz w:val="24"/>
+          <w:szCs w:val="24"/>
+          <w:lang w:val="it-IT" w:eastAsia="zh-CN" w:bidi="hi-IN"/>
+        </w:rPr>
+        <w:t>in oggetto</w:t>
+      </w:r>
+      <w:r>
+        <w:rPr>
+          <w:rStyle w:val="DamodificareEG"/>
+          <w:rFonts w:eastAsia="Noto Serif CJK SC" w:cs="Lohit Devanagari"/>
+          <w:kern w:val="2"/>
+          <w:sz w:val="24"/>
+          <w:szCs w:val="24"/>
+          <w:lang w:val="it-IT" w:eastAsia="zh-CN" w:bidi="hi-IN"/>
+        </w:rPr>
+        <w:t>.</w:t>
+      </w:r>
+    </w:p>
+    <w:p>
+      <w:pPr>
+        <w:pStyle w:val="TextBody"/>
         <w:rPr>
           <w:rStyle w:val="DamodificareEG"/>
           <w:rFonts w:eastAsia="Noto Serif CJK SC" w:cs="Lohit Devanagari"/>
@@ -1402,7 +1832,7 @@
 <w:ftr xmlns:o="urn:schemas-microsoft-com:office:office" xmlns:r="http://schemas.openxmlformats.org/officeDocument/2006/relationships" xmlns:v="urn:schemas-microsoft-com:vml" xmlns:w="http://schemas.openxmlformats.org/wordprocessingml/2006/main" xmlns:w10="urn:schemas-microsoft-com:office:word" xmlns:wp="http://schemas.openxmlformats.org/drawingml/2006/wordprocessingDrawing" xmlns:wps="http://schemas.microsoft.com/office/word/2010/wordprocessingShape" xmlns:wpg="http://schemas.microsoft.com/office/word/2010/wordprocessingGroup" xmlns:mc="http://schemas.openxmlformats.org/markup-compatibility/2006" xmlns:wp14="http://schemas.microsoft.com/office/word/2010/wordprocessingDrawing" xmlns:w14="http://schemas.microsoft.com/office/word/2010/wordml" mc:Ignorable="w14 wp14">
   <w:p>
     <w:pPr>
-      <w:pStyle w:val="Pidipagina"/>
+      <w:pStyle w:val="Footer"/>
       <w:rPr/>
     </w:pPr>
     <w:r>
@@ -1521,7 +1951,7 @@
     <w:pPr>
       <w:widowControl/>
       <w:suppressAutoHyphens w:val="true"/>
-      <w:overflowPunct w:val="false"/>
+      <w:overflowPunct w:val="true"/>
       <w:bidi w:val="0"/>
       <w:spacing w:before="0" w:after="0"/>
       <w:jc w:val="left"/>
@@ -1543,6 +1973,7 @@
   <w:style w:type="character" w:styleId="CollegamentoInternet">
     <w:name w:val="Collegamento Internet"/>
     <w:basedOn w:val="DefaultParagraphFont"/>
+    <w:qFormat/>
     <w:rPr>
       <w:color w:val="0000FF"/>
       <w:u w:val="single"/>
@@ -1556,22 +1987,22 @@
       <w:color w:val="0000FF"/>
     </w:rPr>
   </w:style>
-  <w:style w:type="paragraph" w:styleId="Titolo">
-    <w:name w:val="Titolo"/>
+  <w:style w:type="paragraph" w:styleId="Heading">
+    <w:name w:val="Heading"/>
     <w:basedOn w:val="Normal"/>
-    <w:next w:val="Corpodeltesto"/>
+    <w:next w:val="TextBody"/>
     <w:qFormat/>
     <w:pPr>
       <w:keepNext w:val="true"/>
       <w:spacing w:before="240" w:after="120"/>
     </w:pPr>
     <w:rPr>
-      <w:rFonts w:ascii="Liberation Sans" w:hAnsi="Liberation Sans" w:eastAsia="Noto Sans CJK SC" w:cs="Lohit Devanagari"/>
+      <w:rFonts w:ascii="Liberation Sans" w:hAnsi="Liberation Sans" w:eastAsia="Noto Sans CJK SC" w:cs="Droid Sans Devanagari"/>
       <w:sz w:val="28"/>
       <w:szCs w:val="28"/>
     </w:rPr>
   </w:style>
-  <w:style w:type="paragraph" w:styleId="Corpodeltesto">
+  <w:style w:type="paragraph" w:styleId="TextBody">
     <w:name w:val="Body Text"/>
     <w:basedOn w:val="Normal"/>
     <w:pPr>
@@ -1580,15 +2011,15 @@
     </w:pPr>
     <w:rPr/>
   </w:style>
-  <w:style w:type="paragraph" w:styleId="Elenco">
+  <w:style w:type="paragraph" w:styleId="List">
     <w:name w:val="List"/>
-    <w:basedOn w:val="Corpodeltesto"/>
+    <w:basedOn w:val="TextBody"/>
     <w:pPr/>
     <w:rPr>
       <w:rFonts w:cs="Lohit Devanagari"/>
     </w:rPr>
   </w:style>
-  <w:style w:type="paragraph" w:styleId="Didascalia">
+  <w:style w:type="paragraph" w:styleId="Caption">
     <w:name w:val="Caption"/>
     <w:basedOn w:val="Normal"/>
     <w:qFormat/>
@@ -1602,6 +2033,32 @@
       <w:iCs/>
       <w:sz w:val="24"/>
       <w:szCs w:val="24"/>
+    </w:rPr>
+  </w:style>
+  <w:style w:type="paragraph" w:styleId="Index">
+    <w:name w:val="Index"/>
+    <w:basedOn w:val="Normal"/>
+    <w:qFormat/>
+    <w:pPr>
+      <w:suppressLineNumbers/>
+    </w:pPr>
+    <w:rPr>
+      <w:rFonts w:cs="Droid Sans Devanagari"/>
+    </w:rPr>
+  </w:style>
+  <w:style w:type="paragraph" w:styleId="Titolo">
+    <w:name w:val="Titolo"/>
+    <w:basedOn w:val="Normal"/>
+    <w:next w:val="TextBody"/>
+    <w:qFormat/>
+    <w:pPr>
+      <w:keepNext w:val="true"/>
+      <w:spacing w:before="240" w:after="120"/>
+    </w:pPr>
+    <w:rPr>
+      <w:rFonts w:ascii="Liberation Sans" w:hAnsi="Liberation Sans" w:eastAsia="Noto Sans CJK SC" w:cs="Lohit Devanagari"/>
+      <w:sz w:val="28"/>
+      <w:szCs w:val="28"/>
     </w:rPr>
   </w:style>
   <w:style w:type="paragraph" w:styleId="Indice">
@@ -1652,7 +2109,14 @@
     </w:pPr>
     <w:rPr/>
   </w:style>
-  <w:style w:type="paragraph" w:styleId="Pidipagina">
+  <w:style w:type="paragraph" w:styleId="HeaderandFooter">
+    <w:name w:val="Header and Footer"/>
+    <w:basedOn w:val="Normal"/>
+    <w:qFormat/>
+    <w:pPr/>
+    <w:rPr/>
+  </w:style>
+  <w:style w:type="paragraph" w:styleId="Footer">
     <w:name w:val="Footer"/>
     <w:basedOn w:val="Intestazioneepidipagina"/>
     <w:pPr>
@@ -1663,7 +2127,7 @@
   </w:style>
   <w:style w:type="paragraph" w:styleId="Pidipaginaasinistra">
     <w:name w:val="Piè di pagina a sinistra"/>
-    <w:basedOn w:val="Pidipagina"/>
+    <w:basedOn w:val="Footer"/>
     <w:qFormat/>
     <w:pPr>
       <w:suppressLineNumbers/>

</xml_diff>

<commit_message>
Aggiornamento risposte a CS ove attività non soggetta o Cat A e pare non dovuto
</commit_message>
<xml_diff>
--- a/modelli/CS_conferenza servizi/CS10_REG.docx
+++ b/modelli/CS_conferenza servizi/CS10_REG.docx
@@ -1202,7 +1202,14 @@
     <w:p>
       <w:pPr>
         <w:pStyle w:val="Corpodeltesto"/>
-        <w:rPr/>
+        <w:rPr>
+          <w:rStyle w:val="DamodificareEG"/>
+          <w:rFonts w:eastAsia="Noto Serif CJK SC" w:cs="Lohit Devanagari"/>
+          <w:kern w:val="2"/>
+          <w:sz w:val="24"/>
+          <w:szCs w:val="24"/>
+          <w:lang w:val="it-IT" w:eastAsia="zh-CN" w:bidi="hi-IN"/>
+        </w:rPr>
       </w:pPr>
       <w:r>
         <w:rPr>
@@ -1214,274 +1221,6 @@
           <w:lang w:val="it-IT" w:eastAsia="zh-CN" w:bidi="hi-IN"/>
         </w:rPr>
         <w:t>Si comunica altresì l’impossibilità a partecipare alla convocazione del responsabile dell’istruttoria tecnica.</w:t>
-      </w:r>
-    </w:p>
-    <w:p>
-      <w:pPr>
-        <w:pStyle w:val="Corpodeltesto"/>
-        <w:rPr>
-          <w:rStyle w:val="DamodificareEG"/>
-          <w:rFonts w:eastAsia="Noto Serif CJK SC" w:cs="Lohit Devanagari"/>
-          <w:kern w:val="2"/>
-          <w:sz w:val="24"/>
-          <w:szCs w:val="24"/>
-          <w:lang w:val="it-IT" w:eastAsia="zh-CN" w:bidi="hi-IN"/>
-        </w:rPr>
-      </w:pPr>
-      <w:r>
-        <w:rPr>
-          <w:rFonts w:eastAsia="Noto Serif CJK SC" w:cs="Lohit Devanagari"/>
-          <w:kern w:val="2"/>
-          <w:sz w:val="24"/>
-          <w:szCs w:val="24"/>
-          <w:lang w:val="it-IT" w:eastAsia="zh-CN" w:bidi="hi-IN"/>
-        </w:rPr>
-      </w:r>
-    </w:p>
-    <w:p>
-      <w:pPr>
-        <w:pStyle w:val="Corpodeltesto"/>
-        <w:rPr/>
-      </w:pPr>
-      <w:r>
-        <w:rPr>
-          <w:rStyle w:val="DamodificareEG"/>
-          <w:rFonts w:eastAsia="Noto Serif CJK SC" w:cs="Lohit Devanagari"/>
-          <w:kern w:val="2"/>
-          <w:sz w:val="24"/>
-          <w:szCs w:val="24"/>
-          <w:lang w:val="it-IT" w:eastAsia="zh-CN" w:bidi="hi-IN"/>
-        </w:rPr>
-        <w:t>[se presenti attività soggette Categoria A]</w:t>
-      </w:r>
-    </w:p>
-    <w:p>
-      <w:pPr>
-        <w:pStyle w:val="Normal"/>
-        <w:rPr/>
-      </w:pPr>
-      <w:r>
-        <w:rPr>
-          <w:rStyle w:val="DamodificareEG"/>
-          <w:rFonts w:eastAsia="Noto Serif CJK SC" w:cs="Lohit Devanagari"/>
-          <w:color w:val="0000FF"/>
-          <w:kern w:val="2"/>
-          <w:sz w:val="24"/>
-          <w:szCs w:val="24"/>
-          <w:lang w:val="it-IT" w:eastAsia="zh-CN" w:bidi="hi-IN"/>
-        </w:rPr>
-        <w:t>Poiché</w:t>
-      </w:r>
-      <w:r>
-        <w:rPr>
-          <w:rStyle w:val="DamodificareEG"/>
-          <w:rFonts w:eastAsia="Noto Serif CJK SC" w:cs="Lohit Devanagari"/>
-          <w:kern w:val="2"/>
-          <w:sz w:val="24"/>
-          <w:szCs w:val="24"/>
-          <w:lang w:val="it-IT" w:eastAsia="zh-CN" w:bidi="hi-IN"/>
-        </w:rPr>
-        <w:t xml:space="preserve"> la convocazione tratta </w:t>
-      </w:r>
-      <w:r>
-        <w:rPr>
-          <w:rStyle w:val="DamodificareEG"/>
-          <w:lang w:val="it-IT"/>
-        </w:rPr>
-        <w:t xml:space="preserve">le seguenti tipologie di attività </w:t>
-      </w:r>
-      <w:r>
-        <w:rPr>
-          <w:rStyle w:val="DamodificareEG"/>
-          <w:rFonts w:eastAsia="Noto Serif CJK SC" w:cs="Lohit Devanagari"/>
-          <w:kern w:val="2"/>
-          <w:sz w:val="24"/>
-          <w:szCs w:val="24"/>
-          <w:lang w:val="it-IT" w:eastAsia="zh-CN" w:bidi="hi-IN"/>
-        </w:rPr>
-        <w:t>di cui al</w:t>
-      </w:r>
-      <w:r>
-        <w:rPr>
-          <w:rStyle w:val="DamodificareEG"/>
-          <w:lang w:val="it-IT"/>
-        </w:rPr>
-        <w:t xml:space="preserve"> DPR 151/11:</w:t>
-      </w:r>
-    </w:p>
-    <w:tbl>
-      <w:tblPr>
-        <w:tblW w:w="9638" w:type="dxa"/>
-        <w:jc w:val="left"/>
-        <w:tblInd w:w="-5" w:type="dxa"/>
-        <w:tblLayout w:type="fixed"/>
-        <w:tblCellMar>
-          <w:top w:w="57" w:type="dxa"/>
-          <w:left w:w="57" w:type="dxa"/>
-          <w:bottom w:w="57" w:type="dxa"/>
-          <w:right w:w="57" w:type="dxa"/>
-        </w:tblCellMar>
-      </w:tblPr>
-      <w:tblGrid>
-        <w:gridCol w:w="1701"/>
-        <w:gridCol w:w="7936"/>
-      </w:tblGrid>
-      <w:tr>
-        <w:trPr/>
-        <w:tc>
-          <w:tcPr>
-            <w:tcW w:w="1701" w:type="dxa"/>
-            <w:tcBorders>
-              <w:top w:val="single" w:sz="4" w:space="0" w:color="000000"/>
-              <w:left w:val="single" w:sz="4" w:space="0" w:color="000000"/>
-              <w:bottom w:val="single" w:sz="4" w:space="0" w:color="000000"/>
-            </w:tcBorders>
-          </w:tcPr>
-          <w:p>
-            <w:pPr>
-              <w:pStyle w:val="Contenutotabella"/>
-              <w:widowControl w:val="false"/>
-              <w:rPr/>
-            </w:pPr>
-            <w:r>
-              <w:rPr>
-                <w:rStyle w:val="DamodificareEG"/>
-              </w:rPr>
-              <w:fldChar w:fldCharType="begin"/>
-            </w:r>
-            <w:r>
-              <w:rPr>
-                <w:rStyle w:val="DamodificareEG"/>
-              </w:rPr>
-              <w:instrText> MERGEFIELD $ELENCO_ATTIVITA.Codice </w:instrText>
-            </w:r>
-            <w:r>
-              <w:rPr>
-                <w:rStyle w:val="DamodificareEG"/>
-              </w:rPr>
-              <w:fldChar w:fldCharType="separate"/>
-            </w:r>
-            <w:r>
-              <w:rPr>
-                <w:rStyle w:val="DamodificareEG"/>
-              </w:rPr>
-              <w:t>&lt;$ELENCO_ATTIVITA.Codice&gt;</w:t>
-            </w:r>
-            <w:r>
-              <w:rPr>
-                <w:rStyle w:val="DamodificareEG"/>
-              </w:rPr>
-              <w:fldChar w:fldCharType="end"/>
-            </w:r>
-          </w:p>
-        </w:tc>
-        <w:tc>
-          <w:tcPr>
-            <w:tcW w:w="7936" w:type="dxa"/>
-            <w:tcBorders>
-              <w:top w:val="single" w:sz="4" w:space="0" w:color="000000"/>
-              <w:left w:val="single" w:sz="4" w:space="0" w:color="000000"/>
-              <w:bottom w:val="single" w:sz="4" w:space="0" w:color="000000"/>
-              <w:right w:val="single" w:sz="4" w:space="0" w:color="000000"/>
-            </w:tcBorders>
-          </w:tcPr>
-          <w:p>
-            <w:pPr>
-              <w:pStyle w:val="Contenutotabella"/>
-              <w:widowControl w:val="false"/>
-              <w:rPr/>
-            </w:pPr>
-            <w:r>
-              <w:rPr>
-                <w:rStyle w:val="DamodificareEG"/>
-              </w:rPr>
-              <w:fldChar w:fldCharType="begin"/>
-            </w:r>
-            <w:r>
-              <w:rPr>
-                <w:rStyle w:val="DamodificareEG"/>
-              </w:rPr>
-              <w:instrText> MERGEFIELD $ELENCO_ATTIVITA.Descrizione </w:instrText>
-            </w:r>
-            <w:r>
-              <w:rPr>
-                <w:rStyle w:val="DamodificareEG"/>
-              </w:rPr>
-              <w:fldChar w:fldCharType="separate"/>
-            </w:r>
-            <w:r>
-              <w:rPr>
-                <w:rStyle w:val="DamodificareEG"/>
-              </w:rPr>
-              <w:t>&lt;$ELENCO_ATTIVITA.Descrizione&gt;</w:t>
-            </w:r>
-            <w:r>
-              <w:rPr>
-                <w:rStyle w:val="DamodificareEG"/>
-              </w:rPr>
-              <w:fldChar w:fldCharType="end"/>
-            </w:r>
-          </w:p>
-        </w:tc>
-      </w:tr>
-    </w:tbl>
-    <w:p>
-      <w:pPr>
-        <w:pStyle w:val="Corpodeltesto"/>
-        <w:rPr/>
-      </w:pPr>
-      <w:r>
-        <w:rPr>
-          <w:rStyle w:val="DamodificareEG"/>
-          <w:rFonts w:eastAsia="Noto Serif CJK SC" w:cs="Lohit Devanagari"/>
-          <w:kern w:val="2"/>
-          <w:sz w:val="24"/>
-          <w:szCs w:val="24"/>
-          <w:lang w:val="it-IT" w:eastAsia="zh-CN" w:bidi="hi-IN"/>
-        </w:rPr>
-        <w:t xml:space="preserve">si comunica che </w:t>
-      </w:r>
-      <w:r>
-        <w:rPr>
-          <w:rStyle w:val="DamodificareEG"/>
-          <w:rFonts w:eastAsia="Noto Serif CJK SC" w:cs="Lohit Devanagari"/>
-          <w:b/>
-          <w:bCs/>
-          <w:color w:val="0000FF"/>
-          <w:kern w:val="2"/>
-          <w:sz w:val="24"/>
-          <w:szCs w:val="24"/>
-          <w:lang w:val="it-IT" w:eastAsia="zh-CN" w:bidi="hi-IN"/>
-        </w:rPr>
-        <w:t>non è previsto parere di valutazione del progetto antincendio</w:t>
-      </w:r>
-      <w:r>
-        <w:rPr>
-          <w:rStyle w:val="DamodificareEG"/>
-          <w:rFonts w:eastAsia="Noto Serif CJK SC" w:cs="Lohit Devanagari"/>
-          <w:kern w:val="2"/>
-          <w:sz w:val="24"/>
-          <w:szCs w:val="24"/>
-          <w:lang w:val="it-IT" w:eastAsia="zh-CN" w:bidi="hi-IN"/>
-        </w:rPr>
-        <w:t>, trattandosi di attività di categoria A di cui al DPR 151/11.</w:t>
-      </w:r>
-    </w:p>
-    <w:p>
-      <w:pPr>
-        <w:pStyle w:val="Corpodeltesto"/>
-        <w:rPr/>
-      </w:pPr>
-      <w:r>
-        <w:rPr>
-          <w:rStyle w:val="DamodificareEG"/>
-          <w:rFonts w:eastAsia="Noto Serif CJK SC" w:cs="Lohit Devanagari"/>
-          <w:kern w:val="2"/>
-          <w:sz w:val="24"/>
-          <w:szCs w:val="24"/>
-          <w:lang w:val="it-IT" w:eastAsia="zh-CN" w:bidi="hi-IN"/>
-        </w:rPr>
-        <w:t>Pertanto questo Comando non parteciperà alla convocazione in oggetto.</w:t>
       </w:r>
     </w:p>
     <w:p>

</xml_diff>

<commit_message>
Specificato meglio quando è dovuto il parere e qual'è il parere per la conf dei servizi
</commit_message>
<xml_diff>
--- a/modelli/CS_conferenza servizi/CS10_REG.docx
+++ b/modelli/CS_conferenza servizi/CS10_REG.docx
@@ -500,7 +500,14 @@
                 <w:b/>
                 <w:bCs/>
               </w:rPr>
-              <w:t>regolarizzazione formale</w:t>
+              <w:t xml:space="preserve">regolarizzazione formale </w:t>
+            </w:r>
+            <w:r>
+              <w:rPr>
+                <w:b/>
+                <w:bCs/>
+              </w:rPr>
+              <w:t>e parere</w:t>
             </w:r>
           </w:p>
           <w:p>
@@ -748,13 +755,7 @@
           <w:szCs w:val="24"/>
           <w:lang w:val="it-IT" w:eastAsia="zh-CN" w:bidi="hi-IN"/>
         </w:rPr>
-        <w:t>alla convocazione in oggetto,</w:t>
-      </w:r>
-      <w:r>
-        <w:rPr>
-          <w:lang w:val="it-IT"/>
-        </w:rPr>
-        <w:t xml:space="preserve"> </w:t>
+        <w:t xml:space="preserve">alla convocazione in oggetto, </w:t>
       </w:r>
       <w:r>
         <w:rPr/>
@@ -792,52 +793,6 @@
         <w:rPr>
           <w:lang w:val="it-IT"/>
         </w:rPr>
-      </w:r>
-    </w:p>
-    <w:p>
-      <w:pPr>
-        <w:pStyle w:val="Corpodeltesto"/>
-        <w:rPr>
-          <w:rFonts w:eastAsia="Noto Serif CJK SC" w:cs="Lohit Devanagari"/>
-          <w:kern w:val="2"/>
-          <w:sz w:val="24"/>
-          <w:szCs w:val="24"/>
-          <w:lang w:val="it-IT" w:eastAsia="zh-CN" w:bidi="hi-IN"/>
-        </w:rPr>
-      </w:pPr>
-      <w:r>
-        <w:rPr>
-          <w:rStyle w:val="DamodificareEG"/>
-          <w:rFonts w:eastAsia="Noto Serif CJK SC" w:cs="Lohit Devanagari"/>
-          <w:kern w:val="2"/>
-          <w:sz w:val="24"/>
-          <w:szCs w:val="24"/>
-          <w:lang w:val="it-IT" w:eastAsia="zh-CN" w:bidi="hi-IN"/>
-        </w:rPr>
-        <w:t>[se non dichiarate attività soggette]</w:t>
-      </w:r>
-    </w:p>
-    <w:p>
-      <w:pPr>
-        <w:pStyle w:val="Corpodeltesto"/>
-        <w:rPr>
-          <w:rFonts w:eastAsia="Noto Serif CJK SC" w:cs="Lohit Devanagari"/>
-          <w:kern w:val="2"/>
-          <w:sz w:val="24"/>
-          <w:szCs w:val="24"/>
-          <w:lang w:val="it-IT" w:eastAsia="zh-CN" w:bidi="hi-IN"/>
-        </w:rPr>
-      </w:pPr>
-      <w:r>
-        <w:rPr>
-          <w:rStyle w:val="DamodificareEG"/>
-          <w:rFonts w:eastAsia="Noto Serif CJK SC" w:cs="Lohit Devanagari"/>
-          <w:kern w:val="2"/>
-          <w:sz w:val="24"/>
-          <w:szCs w:val="24"/>
-          <w:lang w:val="it-IT" w:eastAsia="zh-CN" w:bidi="hi-IN"/>
-        </w:rPr>
-        <w:t>Non è dichiarato quali siano le attività soggette ai controlli dei vigili del fuoco secondo DPR 151/11 ricomprese nella progettazione.</w:t>
       </w:r>
     </w:p>
     <w:p>
@@ -854,52 +809,29 @@
           <w:szCs w:val="24"/>
           <w:lang w:val="it-IT" w:eastAsia="zh-CN" w:bidi="hi-IN"/>
         </w:rPr>
-        <w:t xml:space="preserve">Qualora siano presenti attività soggette ai controlli dei vigili del fuoco, è necessario che il responsabile dell’attività provveda a presentare </w:t>
-      </w:r>
-      <w:r>
-        <w:rPr>
-          <w:rStyle w:val="DamodificareEG"/>
-          <w:rFonts w:eastAsia="Noto Serif CJK SC" w:cs="Lohit Devanagari"/>
-          <w:b/>
-          <w:bCs/>
-          <w:kern w:val="2"/>
-          <w:sz w:val="24"/>
-          <w:szCs w:val="24"/>
-          <w:lang w:val="it-IT" w:eastAsia="zh-CN" w:bidi="hi-IN"/>
-        </w:rPr>
-        <w:t>istanza di valutazione del progetto antincendio</w:t>
-      </w:r>
-      <w:r>
-        <w:rPr>
-          <w:rStyle w:val="DamodificareEG"/>
-          <w:rFonts w:eastAsia="Noto Serif CJK SC" w:cs="Lohit Devanagari"/>
-          <w:kern w:val="2"/>
-          <w:sz w:val="24"/>
-          <w:szCs w:val="24"/>
-          <w:lang w:val="it-IT" w:eastAsia="zh-CN" w:bidi="hi-IN"/>
-        </w:rPr>
-        <w:t xml:space="preserve"> in tempo utile per consentirne l’esame preventivo.</w:t>
-      </w:r>
-    </w:p>
-    <w:p>
-      <w:pPr>
-        <w:pStyle w:val="Corpodeltesto"/>
-        <w:rPr>
-          <w:rFonts w:eastAsia="Noto Serif CJK SC" w:cs="Lohit Devanagari"/>
-          <w:kern w:val="2"/>
-          <w:sz w:val="24"/>
-          <w:szCs w:val="24"/>
-          <w:lang w:val="it-IT" w:eastAsia="zh-CN" w:bidi="hi-IN"/>
-        </w:rPr>
-      </w:pPr>
-      <w:r>
-        <w:rPr>
-          <w:rFonts w:eastAsia="Noto Serif CJK SC" w:cs="Lohit Devanagari"/>
-          <w:kern w:val="2"/>
-          <w:sz w:val="24"/>
-          <w:szCs w:val="24"/>
-          <w:lang w:val="it-IT" w:eastAsia="zh-CN" w:bidi="hi-IN"/>
-        </w:rPr>
+        <w:t xml:space="preserve">[se non dichiarate attività soggette </w:t>
+      </w:r>
+      <w:r>
+        <w:rPr>
+          <w:rStyle w:val="DamodificareEG"/>
+          <w:rFonts w:eastAsia="Noto Serif CJK SC" w:cs="Lohit Devanagari"/>
+          <w:kern w:val="2"/>
+          <w:sz w:val="24"/>
+          <w:szCs w:val="24"/>
+          <w:lang w:val="it-IT" w:eastAsia="zh-CN" w:bidi="hi-IN"/>
+        </w:rPr>
+        <w:t>di categoria B o C</w:t>
+      </w:r>
+      <w:r>
+        <w:rPr>
+          <w:rStyle w:val="DamodificareEG"/>
+          <w:rFonts w:eastAsia="Noto Serif CJK SC" w:cs="Lohit Devanagari"/>
+          <w:kern w:val="2"/>
+          <w:sz w:val="24"/>
+          <w:szCs w:val="24"/>
+          <w:lang w:val="it-IT" w:eastAsia="zh-CN" w:bidi="hi-IN"/>
+        </w:rPr>
+        <w:t>]</w:t>
       </w:r>
     </w:p>
     <w:p>
@@ -916,29 +848,199 @@
           <w:szCs w:val="24"/>
           <w:lang w:val="it-IT" w:eastAsia="zh-CN" w:bidi="hi-IN"/>
         </w:rPr>
-        <w:t xml:space="preserve">[se </w:t>
-      </w:r>
-      <w:r>
-        <w:rPr>
-          <w:rStyle w:val="DamodificareEG"/>
-          <w:rFonts w:eastAsia="Noto Serif CJK SC" w:cs="Lohit Devanagari"/>
-          <w:kern w:val="2"/>
-          <w:sz w:val="24"/>
-          <w:szCs w:val="24"/>
-          <w:lang w:val="it-IT" w:eastAsia="zh-CN" w:bidi="hi-IN"/>
-        </w:rPr>
-        <w:t>dichiarate</w:t>
-      </w:r>
-      <w:r>
-        <w:rPr>
-          <w:rStyle w:val="DamodificareEG"/>
-          <w:rFonts w:eastAsia="Noto Serif CJK SC" w:cs="Lohit Devanagari"/>
-          <w:kern w:val="2"/>
-          <w:sz w:val="24"/>
-          <w:szCs w:val="24"/>
-          <w:lang w:val="it-IT" w:eastAsia="zh-CN" w:bidi="hi-IN"/>
-        </w:rPr>
-        <w:t xml:space="preserve"> attività soggette senza precedente parere]</w:t>
+        <w:t xml:space="preserve">Non è dichiarato quali siano le attività soggette ai controlli dei vigili del fuoco </w:t>
+      </w:r>
+      <w:r>
+        <w:rPr>
+          <w:rStyle w:val="DamodificareEG"/>
+          <w:rFonts w:eastAsia="Noto Serif CJK SC" w:cs="Lohit Devanagari"/>
+          <w:kern w:val="2"/>
+          <w:sz w:val="24"/>
+          <w:szCs w:val="24"/>
+          <w:lang w:val="it-IT" w:eastAsia="zh-CN" w:bidi="hi-IN"/>
+        </w:rPr>
+        <w:t xml:space="preserve">di categoria B o C </w:t>
+      </w:r>
+      <w:r>
+        <w:rPr>
+          <w:rStyle w:val="DamodificareEG"/>
+          <w:rFonts w:eastAsia="Noto Serif CJK SC" w:cs="Lohit Devanagari"/>
+          <w:kern w:val="2"/>
+          <w:sz w:val="24"/>
+          <w:szCs w:val="24"/>
+          <w:lang w:val="it-IT" w:eastAsia="zh-CN" w:bidi="hi-IN"/>
+        </w:rPr>
+        <w:t>secondo DPR 151/11 ricomprese nella progettazione.</w:t>
+      </w:r>
+    </w:p>
+    <w:p>
+      <w:pPr>
+        <w:pStyle w:val="Corpodeltesto"/>
+        <w:rPr/>
+      </w:pPr>
+      <w:r>
+        <w:rPr>
+          <w:rStyle w:val="DamodificareEG"/>
+          <w:rFonts w:eastAsia="Noto Serif CJK SC" w:cs="Lohit Devanagari"/>
+          <w:kern w:val="2"/>
+          <w:sz w:val="24"/>
+          <w:szCs w:val="24"/>
+          <w:lang w:val="it-IT" w:eastAsia="zh-CN" w:bidi="hi-IN"/>
+        </w:rPr>
+        <w:t xml:space="preserve">Qualora siano presenti attività soggette ai controlli dei vigili del fuoco </w:t>
+      </w:r>
+      <w:r>
+        <w:rPr>
+          <w:rStyle w:val="DamodificareEG"/>
+          <w:rFonts w:eastAsia="Noto Serif CJK SC" w:cs="Lohit Devanagari"/>
+          <w:kern w:val="2"/>
+          <w:sz w:val="24"/>
+          <w:szCs w:val="24"/>
+          <w:lang w:val="it-IT" w:eastAsia="zh-CN" w:bidi="hi-IN"/>
+        </w:rPr>
+        <w:t>di categoria B o C</w:t>
+      </w:r>
+      <w:r>
+        <w:rPr>
+          <w:rStyle w:val="DamodificareEG"/>
+          <w:rFonts w:eastAsia="Noto Serif CJK SC" w:cs="Lohit Devanagari"/>
+          <w:kern w:val="2"/>
+          <w:sz w:val="24"/>
+          <w:szCs w:val="24"/>
+          <w:lang w:val="it-IT" w:eastAsia="zh-CN" w:bidi="hi-IN"/>
+        </w:rPr>
+        <w:t>, è necessario che il responsabile dell’attività provveda a prese</w:t>
+      </w:r>
+      <w:r>
+        <w:rPr>
+          <w:rStyle w:val="DamodificareEG"/>
+          <w:lang w:val="it-IT" w:eastAsia="zh-CN" w:bidi="hi-IN"/>
+        </w:rPr>
+        <w:t>ntare istanza di valutazione del progetto antincendio in</w:t>
+      </w:r>
+      <w:r>
+        <w:rPr>
+          <w:rStyle w:val="DamodificareEG"/>
+          <w:rFonts w:eastAsia="Noto Serif CJK SC" w:cs="Lohit Devanagari"/>
+          <w:kern w:val="2"/>
+          <w:sz w:val="24"/>
+          <w:szCs w:val="24"/>
+          <w:lang w:val="it-IT" w:eastAsia="zh-CN" w:bidi="hi-IN"/>
+        </w:rPr>
+        <w:t xml:space="preserve"> tempo utile per consentirne l’esame preventivo, </w:t>
+      </w:r>
+      <w:r>
+        <w:rPr>
+          <w:rStyle w:val="DamodificareEG"/>
+          <w:rFonts w:eastAsia="Noto Serif CJK SC" w:cs="Lohit Devanagari"/>
+          <w:kern w:val="2"/>
+          <w:sz w:val="24"/>
+          <w:szCs w:val="24"/>
+          <w:lang w:val="it-IT" w:eastAsia="zh-CN" w:bidi="hi-IN"/>
+        </w:rPr>
+        <w:t xml:space="preserve">ai sensi dell’art. 3 del DPR 151/11. In mancanza di ciò, questo Comando esprime già </w:t>
+      </w:r>
+      <w:r>
+        <w:rPr>
+          <w:rStyle w:val="DamodificareEG"/>
+          <w:rFonts w:eastAsia="Noto Serif CJK SC" w:cs="Lohit Devanagari"/>
+          <w:b/>
+          <w:bCs/>
+          <w:kern w:val="2"/>
+          <w:sz w:val="24"/>
+          <w:szCs w:val="24"/>
+          <w:lang w:val="it-IT" w:eastAsia="zh-CN" w:bidi="hi-IN"/>
+        </w:rPr>
+        <w:t>parere contrario</w:t>
+      </w:r>
+      <w:r>
+        <w:rPr>
+          <w:rStyle w:val="DamodificareEG"/>
+          <w:rFonts w:eastAsia="Noto Serif CJK SC" w:cs="Lohit Devanagari"/>
+          <w:kern w:val="2"/>
+          <w:sz w:val="24"/>
+          <w:szCs w:val="24"/>
+          <w:lang w:val="it-IT" w:eastAsia="zh-CN" w:bidi="hi-IN"/>
+        </w:rPr>
+        <w:t xml:space="preserve"> alla conferenza dei servizi.</w:t>
+      </w:r>
+    </w:p>
+    <w:p>
+      <w:pPr>
+        <w:pStyle w:val="Corpodeltesto"/>
+        <w:rPr/>
+      </w:pPr>
+      <w:r>
+        <w:rPr>
+          <w:rStyle w:val="DamodificareEG"/>
+          <w:rFonts w:eastAsia="Noto Serif CJK SC" w:cs="Lohit Devanagari"/>
+          <w:kern w:val="2"/>
+          <w:sz w:val="24"/>
+          <w:szCs w:val="24"/>
+          <w:lang w:val="it-IT" w:eastAsia="zh-CN" w:bidi="hi-IN"/>
+        </w:rPr>
+        <w:t>Negli altri casi, questo Comando non è tenuto ad esprimere il parere di cui al DPR 151/11.</w:t>
+      </w:r>
+    </w:p>
+    <w:p>
+      <w:pPr>
+        <w:pStyle w:val="Corpodeltesto"/>
+        <w:rPr>
+          <w:rStyle w:val="DamodificareEG"/>
+          <w:rFonts w:eastAsia="Noto Serif CJK SC" w:cs="Lohit Devanagari"/>
+          <w:kern w:val="2"/>
+          <w:sz w:val="24"/>
+          <w:szCs w:val="24"/>
+          <w:lang w:val="it-IT" w:eastAsia="zh-CN" w:bidi="hi-IN"/>
+        </w:rPr>
+      </w:pPr>
+      <w:r>
+        <w:rPr>
+          <w:rFonts w:eastAsia="Noto Serif CJK SC" w:cs="Lohit Devanagari"/>
+          <w:kern w:val="2"/>
+          <w:sz w:val="24"/>
+          <w:szCs w:val="24"/>
+          <w:lang w:val="it-IT" w:eastAsia="zh-CN" w:bidi="hi-IN"/>
+        </w:rPr>
+      </w:r>
+    </w:p>
+    <w:p>
+      <w:pPr>
+        <w:pStyle w:val="Corpodeltesto"/>
+        <w:rPr/>
+      </w:pPr>
+      <w:r>
+        <w:rPr>
+          <w:rStyle w:val="DamodificareEG"/>
+          <w:rFonts w:eastAsia="Noto Serif CJK SC" w:cs="Lohit Devanagari"/>
+          <w:kern w:val="2"/>
+          <w:sz w:val="24"/>
+          <w:szCs w:val="24"/>
+          <w:lang w:val="it-IT" w:eastAsia="zh-CN" w:bidi="hi-IN"/>
+        </w:rPr>
+        <w:t xml:space="preserve">[se dichiarate attività soggette </w:t>
+      </w:r>
+      <w:r>
+        <w:rPr>
+          <w:rStyle w:val="DamodificareEG"/>
+          <w:rFonts w:eastAsia="Noto Serif CJK SC" w:cs="Lohit Devanagari"/>
+          <w:kern w:val="2"/>
+          <w:sz w:val="24"/>
+          <w:szCs w:val="24"/>
+          <w:lang w:val="it-IT" w:eastAsia="zh-CN" w:bidi="hi-IN"/>
+        </w:rPr>
+        <w:t>di categoria B o C</w:t>
+      </w:r>
+      <w:r>
+        <w:rPr>
+          <w:rStyle w:val="DamodificareEG"/>
+          <w:rFonts w:eastAsia="Noto Serif CJK SC" w:cs="Lohit Devanagari"/>
+          <w:kern w:val="2"/>
+          <w:sz w:val="24"/>
+          <w:szCs w:val="24"/>
+          <w:lang w:val="it-IT" w:eastAsia="zh-CN" w:bidi="hi-IN"/>
+        </w:rPr>
+        <w:t xml:space="preserve"> senza precedente parere]</w:t>
       </w:r>
     </w:p>
     <w:p>
@@ -950,24 +1052,12 @@
         <w:rPr>
           <w:rStyle w:val="DamodificareEG"/>
           <w:rFonts w:eastAsia="Noto Serif CJK SC" w:cs="Lohit Devanagari"/>
-          <w:color w:val="0000FF"/>
-          <w:kern w:val="2"/>
-          <w:sz w:val="24"/>
-          <w:szCs w:val="24"/>
-          <w:lang w:val="it-IT" w:eastAsia="zh-CN" w:bidi="hi-IN"/>
-        </w:rPr>
-        <w:t>Poiché</w:t>
-      </w:r>
-      <w:r>
-        <w:rPr>
-          <w:rStyle w:val="DamodificareEG"/>
-          <w:rFonts w:eastAsia="Noto Serif CJK SC" w:cs="Lohit Devanagari"/>
-          <w:kern w:val="2"/>
-          <w:sz w:val="24"/>
-          <w:szCs w:val="24"/>
-          <w:lang w:val="it-IT" w:eastAsia="zh-CN" w:bidi="hi-IN"/>
-        </w:rPr>
-        <w:t xml:space="preserve"> la convocazione tratta </w:t>
+          <w:kern w:val="2"/>
+          <w:sz w:val="24"/>
+          <w:szCs w:val="24"/>
+          <w:lang w:val="it-IT" w:eastAsia="zh-CN" w:bidi="hi-IN"/>
+        </w:rPr>
+        <w:t xml:space="preserve">Poiché la convocazione tratta </w:t>
       </w:r>
       <w:r>
         <w:rPr>
@@ -1114,48 +1204,8 @@
     <w:p>
       <w:pPr>
         <w:pStyle w:val="Corpodeltesto"/>
-        <w:rPr/>
-      </w:pPr>
-      <w:r>
-        <w:rPr>
-          <w:rStyle w:val="DamodificareEG"/>
-          <w:rFonts w:eastAsia="Noto Serif CJK SC" w:cs="Lohit Devanagari"/>
-          <w:kern w:val="2"/>
-          <w:sz w:val="24"/>
-          <w:szCs w:val="24"/>
-          <w:lang w:val="it-IT" w:eastAsia="zh-CN" w:bidi="hi-IN"/>
-        </w:rPr>
-        <w:t xml:space="preserve">è necessario che il responsabile dell’attività provveda a presentare </w:t>
-      </w:r>
-      <w:r>
-        <w:rPr>
-          <w:rStyle w:val="DamodificareEG"/>
-          <w:rFonts w:eastAsia="Noto Serif CJK SC" w:cs="Lohit Devanagari"/>
-          <w:b/>
-          <w:bCs/>
-          <w:kern w:val="2"/>
-          <w:sz w:val="24"/>
-          <w:szCs w:val="24"/>
-          <w:lang w:val="it-IT" w:eastAsia="zh-CN" w:bidi="hi-IN"/>
-        </w:rPr>
-        <w:t>istanza di valutazione del progetto antincendio</w:t>
-      </w:r>
-      <w:r>
-        <w:rPr>
-          <w:rStyle w:val="DamodificareEG"/>
-          <w:rFonts w:eastAsia="Noto Serif CJK SC" w:cs="Lohit Devanagari"/>
-          <w:kern w:val="2"/>
-          <w:sz w:val="24"/>
-          <w:szCs w:val="24"/>
-          <w:lang w:val="it-IT" w:eastAsia="zh-CN" w:bidi="hi-IN"/>
-        </w:rPr>
-        <w:t xml:space="preserve"> in tempo utile per consentirne l’esame preventivo.</w:t>
-      </w:r>
-    </w:p>
-    <w:p>
-      <w:pPr>
-        <w:pStyle w:val="Corpodeltesto"/>
-        <w:rPr>
+        <w:rPr>
+          <w:rStyle w:val="DamodificareEG"/>
           <w:rFonts w:eastAsia="Noto Serif CJK SC" w:cs="Lohit Devanagari"/>
           <w:kern w:val="2"/>
           <w:sz w:val="24"/>
@@ -1174,75 +1224,82 @@
       </w:pPr>
       <w:r>
         <w:rPr>
-          <w:rFonts w:eastAsia="Noto Serif CJK SC" w:cs="Lohit Devanagari"/>
-          <w:kern w:val="2"/>
-          <w:sz w:val="24"/>
-          <w:szCs w:val="24"/>
-          <w:lang w:val="it-IT" w:eastAsia="zh-CN" w:bidi="hi-IN"/>
-        </w:rPr>
-        <w:t>D</w:t>
-      </w:r>
-      <w:r>
-        <w:rPr>
-          <w:rFonts w:eastAsia="Noto Serif CJK SC" w:cs="Lohit Devanagari"/>
-          <w:kern w:val="2"/>
-          <w:sz w:val="24"/>
-          <w:szCs w:val="24"/>
-          <w:lang w:val="it-IT" w:eastAsia="zh-CN" w:bidi="hi-IN"/>
-        </w:rPr>
-        <w:t>eve essere prodotta a questo Comando esclusivamente la pertinente documentazione tecnica di prevenzione incend</w:t>
-      </w:r>
-      <w:r>
-        <w:rPr>
-          <w:rFonts w:eastAsia="Noto Serif CJK SC" w:cs="Lohit Devanagari"/>
-          <w:kern w:val="2"/>
-          <w:sz w:val="24"/>
-          <w:szCs w:val="24"/>
-          <w:lang w:val="it-IT" w:eastAsia="zh-CN" w:bidi="hi-IN"/>
-        </w:rPr>
-        <w:t>i</w:t>
-      </w:r>
-      <w:r>
-        <w:rPr>
-          <w:rFonts w:eastAsia="Noto Serif CJK SC" w:cs="Lohit Devanagari"/>
-          <w:kern w:val="2"/>
-          <w:sz w:val="24"/>
-          <w:szCs w:val="24"/>
-          <w:lang w:val="it-IT" w:eastAsia="zh-CN" w:bidi="hi-IN"/>
-        </w:rPr>
-        <w:t>, redatta secondo le modalità di cui al DM 7/08/2012, corredata da istanza di valutazione del progetto su apposito modello e da attestazione di pagamento del servizio.</w:t>
+          <w:rStyle w:val="DamodificareEG"/>
+          <w:rFonts w:eastAsia="Noto Serif CJK SC" w:cs="Lohit Devanagari"/>
+          <w:kern w:val="2"/>
+          <w:sz w:val="24"/>
+          <w:szCs w:val="24"/>
+          <w:lang w:val="it-IT" w:eastAsia="zh-CN" w:bidi="hi-IN"/>
+        </w:rPr>
+        <w:t>è necessario che il responsabile dell’attività provveda a pr</w:t>
+      </w:r>
+      <w:r>
+        <w:rPr>
+          <w:rStyle w:val="DamodificareEG"/>
+          <w:lang w:val="it-IT" w:eastAsia="zh-CN" w:bidi="hi-IN"/>
+        </w:rPr>
+        <w:t>esentare istanza di valutazione del progetto antincendio in tempo utile per co</w:t>
+      </w:r>
+      <w:r>
+        <w:rPr>
+          <w:rStyle w:val="DamodificareEG"/>
+          <w:rFonts w:eastAsia="Noto Serif CJK SC" w:cs="Lohit Devanagari"/>
+          <w:kern w:val="2"/>
+          <w:sz w:val="24"/>
+          <w:szCs w:val="24"/>
+          <w:lang w:val="it-IT" w:eastAsia="zh-CN" w:bidi="hi-IN"/>
+        </w:rPr>
+        <w:t xml:space="preserve">nsentirne l’esame preventivo, </w:t>
+      </w:r>
+      <w:r>
+        <w:rPr>
+          <w:rStyle w:val="DamodificareEG"/>
+          <w:rFonts w:eastAsia="Noto Serif CJK SC" w:cs="Lohit Devanagari"/>
+          <w:kern w:val="2"/>
+          <w:sz w:val="24"/>
+          <w:szCs w:val="24"/>
+          <w:lang w:val="it-IT" w:eastAsia="zh-CN" w:bidi="hi-IN"/>
+        </w:rPr>
+        <w:t xml:space="preserve">ai sensi dell’art. 3 del DPR 151/11. In mancanza di ciò, questo Comando esprime già </w:t>
+      </w:r>
+      <w:r>
+        <w:rPr>
+          <w:rStyle w:val="DamodificareEG"/>
+          <w:rFonts w:eastAsia="Noto Serif CJK SC" w:cs="Lohit Devanagari"/>
+          <w:b/>
+          <w:bCs/>
+          <w:kern w:val="2"/>
+          <w:sz w:val="24"/>
+          <w:szCs w:val="24"/>
+          <w:lang w:val="it-IT" w:eastAsia="zh-CN" w:bidi="hi-IN"/>
+        </w:rPr>
+        <w:t>parere contrario</w:t>
+      </w:r>
+      <w:r>
+        <w:rPr>
+          <w:rStyle w:val="DamodificareEG"/>
+          <w:rFonts w:eastAsia="Noto Serif CJK SC" w:cs="Lohit Devanagari"/>
+          <w:kern w:val="2"/>
+          <w:sz w:val="24"/>
+          <w:szCs w:val="24"/>
+          <w:lang w:val="it-IT" w:eastAsia="zh-CN" w:bidi="hi-IN"/>
+        </w:rPr>
+        <w:t xml:space="preserve"> alla conferenza dei servizi.</w:t>
       </w:r>
     </w:p>
     <w:p>
       <w:pPr>
         <w:pStyle w:val="Corpodeltesto"/>
+        <w:rPr>
+          <w:rFonts w:eastAsia="Noto Serif CJK SC" w:cs="Lohit Devanagari"/>
+          <w:kern w:val="2"/>
+          <w:sz w:val="24"/>
+          <w:szCs w:val="24"/>
+          <w:lang w:val="it-IT" w:eastAsia="zh-CN" w:bidi="hi-IN"/>
+        </w:rPr>
+      </w:pPr>
+      <w:r>
         <w:rPr/>
-      </w:pPr>
-      <w:r>
-        <w:rPr>
-          <w:rFonts w:eastAsia="Noto Serif CJK SC" w:cs="Lohit Devanagari"/>
-          <w:kern w:val="2"/>
-          <w:sz w:val="24"/>
-          <w:szCs w:val="24"/>
-          <w:lang w:val="it-IT" w:eastAsia="zh-CN" w:bidi="hi-IN"/>
-        </w:rPr>
-        <w:t>In ragione della complessità della prog</w:t>
-      </w:r>
-      <w:r>
-        <w:rPr>
-          <w:lang w:val="it-IT" w:eastAsia="zh-CN" w:bidi="hi-IN"/>
-        </w:rPr>
-        <w:t>ettazione antincendio, in mancanza di quanto sopra, questo Comando non può esprimere il parere di cui al DPR 1</w:t>
-      </w:r>
-      <w:r>
-        <w:rPr>
-          <w:rFonts w:eastAsia="Noto Serif CJK SC" w:cs="Lohit Devanagari"/>
-          <w:kern w:val="2"/>
-          <w:sz w:val="24"/>
-          <w:szCs w:val="24"/>
-          <w:lang w:val="it-IT" w:eastAsia="zh-CN" w:bidi="hi-IN"/>
-        </w:rPr>
-        <w:t>51/11.</w:t>
       </w:r>
     </w:p>
     <w:p>
@@ -1265,28 +1322,6 @@
           <w:lang w:val="it-IT" w:eastAsia="zh-CN" w:bidi="hi-IN"/>
         </w:rPr>
         <w:t>Si comunica altresì l’impossibilità a partecipare alla convocazione del responsabile dell’istruttoria tecnica.</w:t>
-      </w:r>
-    </w:p>
-    <w:p>
-      <w:pPr>
-        <w:pStyle w:val="Corpodeltesto"/>
-        <w:rPr>
-          <w:rStyle w:val="DamodificareEG"/>
-          <w:rFonts w:eastAsia="Noto Serif CJK SC" w:cs="Lohit Devanagari"/>
-          <w:kern w:val="2"/>
-          <w:sz w:val="24"/>
-          <w:szCs w:val="24"/>
-          <w:lang w:val="it-IT" w:eastAsia="zh-CN" w:bidi="hi-IN"/>
-        </w:rPr>
-      </w:pPr>
-      <w:r>
-        <w:rPr>
-          <w:rFonts w:eastAsia="Noto Serif CJK SC" w:cs="Lohit Devanagari"/>
-          <w:kern w:val="2"/>
-          <w:sz w:val="24"/>
-          <w:szCs w:val="24"/>
-          <w:lang w:val="it-IT" w:eastAsia="zh-CN" w:bidi="hi-IN"/>
-        </w:rPr>
       </w:r>
     </w:p>
     <w:tbl>
@@ -1558,7 +1593,7 @@
     <w:pPr>
       <w:widowControl/>
       <w:suppressAutoHyphens w:val="true"/>
-      <w:overflowPunct w:val="false"/>
+      <w:overflowPunct w:val="true"/>
       <w:bidi w:val="0"/>
       <w:spacing w:before="0" w:after="0"/>
       <w:jc w:val="left"/>

</xml_diff>

<commit_message>
Abbiamo modificato i seguenti modelli: CS10_REG: a seguito comunicazioni dell'Autorità portuale, specificato meglio che il nostro parere è negativo se la convocazione della Conferenza dei servizi non contiene ciò che serve. CS60_NDO: si è specificato meglio quali sono le attività per cui non sia dovuto il parere, ad esempio le modifiche che non hanno bisogno di SCIA o valutazione progetto.
</commit_message>
<xml_diff>
--- a/modelli/CS_conferenza servizi/CS10_REG.docx
+++ b/modelli/CS_conferenza servizi/CS10_REG.docx
@@ -421,7 +421,7 @@
     </w:tbl>
     <w:p>
       <w:pPr>
-        <w:pStyle w:val="Corpodeltesto"/>
+        <w:pStyle w:val="BodyText"/>
         <w:rPr/>
       </w:pPr>
       <w:r>
@@ -478,7 +478,6 @@
               <w:widowControl w:val="false"/>
               <w:rPr>
                 <w:b/>
-                <w:b/>
                 <w:bCs/>
               </w:rPr>
             </w:pPr>
@@ -500,14 +499,7 @@
                 <w:b/>
                 <w:bCs/>
               </w:rPr>
-              <w:t xml:space="preserve">regolarizzazione formale </w:t>
-            </w:r>
-            <w:r>
-              <w:rPr>
-                <w:b/>
-                <w:bCs/>
-              </w:rPr>
-              <w:t>e parere</w:t>
+              <w:t>regolarizzazione</w:t>
             </w:r>
           </w:p>
           <w:p>
@@ -677,7 +669,6 @@
               <w:widowControl w:val="false"/>
               <w:rPr>
                 <w:b/>
-                <w:b/>
                 <w:bCs/>
               </w:rPr>
             </w:pPr>
@@ -728,7 +719,7 @@
     </w:tbl>
     <w:p>
       <w:pPr>
-        <w:pStyle w:val="Corpodeltesto"/>
+        <w:pStyle w:val="BodyText"/>
         <w:rPr/>
       </w:pPr>
       <w:r>
@@ -737,7 +728,7 @@
     </w:p>
     <w:p>
       <w:pPr>
-        <w:pStyle w:val="Corpodeltesto"/>
+        <w:pStyle w:val="BodyText"/>
         <w:rPr/>
       </w:pPr>
       <w:r>
@@ -779,12 +770,12 @@
         <w:rPr>
           <w:lang w:val="it-IT"/>
         </w:rPr>
-        <w:t xml:space="preserve"> formali nella documentazione inviata.</w:t>
+        <w:t xml:space="preserve"> nella documentazione inviata.</w:t>
       </w:r>
     </w:p>
     <w:p>
       <w:pPr>
-        <w:pStyle w:val="Corpodeltesto"/>
+        <w:pStyle w:val="BodyText"/>
         <w:rPr>
           <w:lang w:val="it-IT"/>
         </w:rPr>
@@ -797,7 +788,7 @@
     </w:p>
     <w:p>
       <w:pPr>
-        <w:pStyle w:val="Corpodeltesto"/>
+        <w:pStyle w:val="BodyText"/>
         <w:rPr/>
       </w:pPr>
       <w:r>
@@ -809,34 +800,12 @@
           <w:szCs w:val="24"/>
           <w:lang w:val="it-IT" w:eastAsia="zh-CN" w:bidi="hi-IN"/>
         </w:rPr>
-        <w:t xml:space="preserve">[se non dichiarate attività soggette </w:t>
-      </w:r>
-      <w:r>
-        <w:rPr>
-          <w:rStyle w:val="DamodificareEG"/>
-          <w:rFonts w:eastAsia="Noto Serif CJK SC" w:cs="Lohit Devanagari"/>
-          <w:kern w:val="2"/>
-          <w:sz w:val="24"/>
-          <w:szCs w:val="24"/>
-          <w:lang w:val="it-IT" w:eastAsia="zh-CN" w:bidi="hi-IN"/>
-        </w:rPr>
-        <w:t>di categoria B o C</w:t>
-      </w:r>
-      <w:r>
-        <w:rPr>
-          <w:rStyle w:val="DamodificareEG"/>
-          <w:rFonts w:eastAsia="Noto Serif CJK SC" w:cs="Lohit Devanagari"/>
-          <w:kern w:val="2"/>
-          <w:sz w:val="24"/>
-          <w:szCs w:val="24"/>
-          <w:lang w:val="it-IT" w:eastAsia="zh-CN" w:bidi="hi-IN"/>
-        </w:rPr>
-        <w:t>]</w:t>
+        <w:t>[se non dichiarate attività soggette di categoria B o C]</w:t>
       </w:r>
     </w:p>
     <w:p>
       <w:pPr>
-        <w:pStyle w:val="Corpodeltesto"/>
+        <w:pStyle w:val="BodyText"/>
         <w:rPr/>
       </w:pPr>
       <w:r>
@@ -848,34 +817,12 @@
           <w:szCs w:val="24"/>
           <w:lang w:val="it-IT" w:eastAsia="zh-CN" w:bidi="hi-IN"/>
         </w:rPr>
-        <w:t xml:space="preserve">Non è dichiarato quali siano le attività soggette ai controlli dei vigili del fuoco </w:t>
-      </w:r>
-      <w:r>
-        <w:rPr>
-          <w:rStyle w:val="DamodificareEG"/>
-          <w:rFonts w:eastAsia="Noto Serif CJK SC" w:cs="Lohit Devanagari"/>
-          <w:kern w:val="2"/>
-          <w:sz w:val="24"/>
-          <w:szCs w:val="24"/>
-          <w:lang w:val="it-IT" w:eastAsia="zh-CN" w:bidi="hi-IN"/>
-        </w:rPr>
-        <w:t xml:space="preserve">di categoria B o C </w:t>
-      </w:r>
-      <w:r>
-        <w:rPr>
-          <w:rStyle w:val="DamodificareEG"/>
-          <w:rFonts w:eastAsia="Noto Serif CJK SC" w:cs="Lohit Devanagari"/>
-          <w:kern w:val="2"/>
-          <w:sz w:val="24"/>
-          <w:szCs w:val="24"/>
-          <w:lang w:val="it-IT" w:eastAsia="zh-CN" w:bidi="hi-IN"/>
-        </w:rPr>
-        <w:t>secondo DPR 151/11 ricomprese nella progettazione.</w:t>
+        <w:t>Non è dichiarato quali siano le attività soggette ai controlli dei vigili del fuoco di categoria B o C secondo DPR 151/11 ricomprese nella progettazione.</w:t>
       </w:r>
     </w:p>
     <w:p>
       <w:pPr>
-        <w:pStyle w:val="Corpodeltesto"/>
+        <w:pStyle w:val="BodyText"/>
         <w:rPr/>
       </w:pPr>
       <w:r>
@@ -887,29 +834,7 @@
           <w:szCs w:val="24"/>
           <w:lang w:val="it-IT" w:eastAsia="zh-CN" w:bidi="hi-IN"/>
         </w:rPr>
-        <w:t xml:space="preserve">Qualora siano presenti attività soggette ai controlli dei vigili del fuoco </w:t>
-      </w:r>
-      <w:r>
-        <w:rPr>
-          <w:rStyle w:val="DamodificareEG"/>
-          <w:rFonts w:eastAsia="Noto Serif CJK SC" w:cs="Lohit Devanagari"/>
-          <w:kern w:val="2"/>
-          <w:sz w:val="24"/>
-          <w:szCs w:val="24"/>
-          <w:lang w:val="it-IT" w:eastAsia="zh-CN" w:bidi="hi-IN"/>
-        </w:rPr>
-        <w:t>di categoria B o C</w:t>
-      </w:r>
-      <w:r>
-        <w:rPr>
-          <w:rStyle w:val="DamodificareEG"/>
-          <w:rFonts w:eastAsia="Noto Serif CJK SC" w:cs="Lohit Devanagari"/>
-          <w:kern w:val="2"/>
-          <w:sz w:val="24"/>
-          <w:szCs w:val="24"/>
-          <w:lang w:val="it-IT" w:eastAsia="zh-CN" w:bidi="hi-IN"/>
-        </w:rPr>
-        <w:t>, è necessario che il responsabile dell’attività provveda a prese</w:t>
+        <w:t>Qualora siano presenti attività soggette ai controlli dei vigili del fuoco di categoria B o C, è necessario che il responsabile dell’attività provveda a prese</w:t>
       </w:r>
       <w:r>
         <w:rPr>
@@ -927,47 +852,12 @@
           <w:szCs w:val="24"/>
           <w:lang w:val="it-IT" w:eastAsia="zh-CN" w:bidi="hi-IN"/>
         </w:rPr>
-        <w:t xml:space="preserve"> tempo utile per consentirne l’esame preventivo, </w:t>
-      </w:r>
-      <w:r>
-        <w:rPr>
-          <w:rStyle w:val="DamodificareEG"/>
-          <w:rFonts w:eastAsia="Noto Serif CJK SC" w:cs="Lohit Devanagari"/>
-          <w:kern w:val="2"/>
-          <w:sz w:val="24"/>
-          <w:szCs w:val="24"/>
-          <w:lang w:val="it-IT" w:eastAsia="zh-CN" w:bidi="hi-IN"/>
-        </w:rPr>
-        <w:t xml:space="preserve">ai sensi dell’art. 3 del DPR 151/11. In mancanza di ciò, questo Comando esprime già </w:t>
-      </w:r>
-      <w:r>
-        <w:rPr>
-          <w:rStyle w:val="DamodificareEG"/>
-          <w:rFonts w:eastAsia="Noto Serif CJK SC" w:cs="Lohit Devanagari"/>
-          <w:b/>
-          <w:bCs/>
-          <w:kern w:val="2"/>
-          <w:sz w:val="24"/>
-          <w:szCs w:val="24"/>
-          <w:lang w:val="it-IT" w:eastAsia="zh-CN" w:bidi="hi-IN"/>
-        </w:rPr>
-        <w:t>parere contrario</w:t>
-      </w:r>
-      <w:r>
-        <w:rPr>
-          <w:rStyle w:val="DamodificareEG"/>
-          <w:rFonts w:eastAsia="Noto Serif CJK SC" w:cs="Lohit Devanagari"/>
-          <w:kern w:val="2"/>
-          <w:sz w:val="24"/>
-          <w:szCs w:val="24"/>
-          <w:lang w:val="it-IT" w:eastAsia="zh-CN" w:bidi="hi-IN"/>
-        </w:rPr>
-        <w:t xml:space="preserve"> alla conferenza dei servizi.</w:t>
+        <w:t xml:space="preserve"> tempo utile per consentirne l’esame preventivo, ai sensi dell’art. 3 del DPR 151/11.</w:t>
       </w:r>
     </w:p>
     <w:p>
       <w:pPr>
-        <w:pStyle w:val="Corpodeltesto"/>
+        <w:pStyle w:val="BodyText"/>
         <w:rPr/>
       </w:pPr>
       <w:r>
@@ -979,34 +869,152 @@
           <w:szCs w:val="24"/>
           <w:lang w:val="it-IT" w:eastAsia="zh-CN" w:bidi="hi-IN"/>
         </w:rPr>
-        <w:t>Negli altri casi, questo Comando non è tenuto ad esprimere il parere di cui al DPR 151/11.</w:t>
+        <w:t>C</w:t>
+      </w:r>
+      <w:r>
+        <w:rPr>
+          <w:rStyle w:val="DamodificareEG"/>
+          <w:rFonts w:eastAsia="Noto Serif CJK SC" w:cs="Lohit Devanagari"/>
+          <w:kern w:val="2"/>
+          <w:sz w:val="24"/>
+          <w:szCs w:val="24"/>
+          <w:lang w:val="it-IT" w:eastAsia="zh-CN" w:bidi="hi-IN"/>
+        </w:rPr>
+        <w:t xml:space="preserve">ome previsto agli articoli 14 e seguenti della legge 241/90, </w:t>
+      </w:r>
+      <w:r>
+        <w:rPr>
+          <w:rStyle w:val="DamodificareEG"/>
+          <w:rFonts w:eastAsia="Noto Serif CJK SC" w:cs="Lohit Devanagari"/>
+          <w:kern w:val="2"/>
+          <w:sz w:val="24"/>
+          <w:szCs w:val="24"/>
+          <w:lang w:val="it-IT" w:eastAsia="zh-CN" w:bidi="hi-IN"/>
+        </w:rPr>
+        <w:t>i</w:t>
+      </w:r>
+      <w:r>
+        <w:rPr>
+          <w:rStyle w:val="DamodificareEG"/>
+          <w:rFonts w:eastAsia="Noto Serif CJK SC" w:cs="Lohit Devanagari"/>
+          <w:kern w:val="2"/>
+          <w:sz w:val="24"/>
+          <w:szCs w:val="24"/>
+          <w:lang w:val="it-IT" w:eastAsia="zh-CN" w:bidi="hi-IN"/>
+        </w:rPr>
+        <w:t xml:space="preserve">n mancanza di quanto sopra, questo Comando esprime già </w:t>
+      </w:r>
+      <w:r>
+        <w:rPr>
+          <w:rStyle w:val="DamodificareEG"/>
+          <w:rFonts w:eastAsia="Noto Serif CJK SC" w:cs="Lohit Devanagari"/>
+          <w:b/>
+          <w:bCs/>
+          <w:kern w:val="2"/>
+          <w:sz w:val="24"/>
+          <w:szCs w:val="24"/>
+          <w:lang w:val="it-IT" w:eastAsia="zh-CN" w:bidi="hi-IN"/>
+        </w:rPr>
+        <w:t>motivato dissenso</w:t>
+      </w:r>
+      <w:r>
+        <w:rPr>
+          <w:rStyle w:val="DamodificareEG"/>
+          <w:rFonts w:eastAsia="Noto Serif CJK SC" w:cs="Lohit Devanagari"/>
+          <w:kern w:val="2"/>
+          <w:sz w:val="24"/>
+          <w:szCs w:val="24"/>
+          <w:lang w:val="it-IT" w:eastAsia="zh-CN" w:bidi="hi-IN"/>
+        </w:rPr>
+        <w:t xml:space="preserve"> alla conferenza dei servizi in relazione al vincolo derivante </w:t>
+      </w:r>
+      <w:r>
+        <w:rPr>
+          <w:rStyle w:val="DamodificareEG"/>
+          <w:rFonts w:eastAsia="Noto Serif CJK SC" w:cs="Lohit Devanagari"/>
+          <w:kern w:val="2"/>
+          <w:sz w:val="24"/>
+          <w:szCs w:val="24"/>
+          <w:lang w:val="it-IT" w:eastAsia="zh-CN" w:bidi="hi-IN"/>
+        </w:rPr>
+        <w:t xml:space="preserve">dalla </w:t>
+      </w:r>
+      <w:r>
+        <w:rPr>
+          <w:rStyle w:val="DamodificareEG"/>
+          <w:rFonts w:eastAsia="Noto Serif CJK SC" w:cs="Lohit Devanagari"/>
+          <w:kern w:val="2"/>
+          <w:sz w:val="24"/>
+          <w:szCs w:val="24"/>
+          <w:lang w:val="it-IT" w:eastAsia="zh-CN" w:bidi="hi-IN"/>
+        </w:rPr>
+        <w:t xml:space="preserve">disposizione normativa </w:t>
+      </w:r>
+      <w:r>
+        <w:rPr>
+          <w:rStyle w:val="DamodificareEG"/>
+          <w:rFonts w:eastAsia="Noto Serif CJK SC" w:cs="Lohit Devanagari"/>
+          <w:kern w:val="2"/>
+          <w:sz w:val="24"/>
+          <w:szCs w:val="24"/>
+          <w:lang w:val="it-IT" w:eastAsia="zh-CN" w:bidi="hi-IN"/>
+        </w:rPr>
+        <w:t>citata</w:t>
+      </w:r>
+      <w:r>
+        <w:rPr>
+          <w:rStyle w:val="DamodificareEG"/>
+          <w:rFonts w:eastAsia="Noto Serif CJK SC" w:cs="Lohit Devanagari"/>
+          <w:kern w:val="2"/>
+          <w:sz w:val="24"/>
+          <w:szCs w:val="24"/>
+          <w:lang w:val="it-IT" w:eastAsia="zh-CN" w:bidi="hi-IN"/>
+        </w:rPr>
+        <w:t>.</w:t>
       </w:r>
     </w:p>
     <w:p>
       <w:pPr>
-        <w:pStyle w:val="Corpodeltesto"/>
-        <w:rPr>
-          <w:rStyle w:val="DamodificareEG"/>
-          <w:rFonts w:eastAsia="Noto Serif CJK SC" w:cs="Lohit Devanagari"/>
-          <w:kern w:val="2"/>
-          <w:sz w:val="24"/>
-          <w:szCs w:val="24"/>
-          <w:lang w:val="it-IT" w:eastAsia="zh-CN" w:bidi="hi-IN"/>
-        </w:rPr>
+        <w:pStyle w:val="BodyText"/>
+        <w:rPr/>
       </w:pPr>
       <w:r>
         <w:rPr>
-          <w:rFonts w:eastAsia="Noto Serif CJK SC" w:cs="Lohit Devanagari"/>
-          <w:kern w:val="2"/>
-          <w:sz w:val="24"/>
-          <w:szCs w:val="24"/>
-          <w:lang w:val="it-IT" w:eastAsia="zh-CN" w:bidi="hi-IN"/>
-        </w:rPr>
+          <w:rStyle w:val="DamodificareEG"/>
+          <w:rFonts w:eastAsia="Noto Serif CJK SC" w:cs="Lohit Devanagari"/>
+          <w:kern w:val="2"/>
+          <w:sz w:val="24"/>
+          <w:szCs w:val="24"/>
+          <w:lang w:val="it-IT" w:eastAsia="zh-CN" w:bidi="hi-IN"/>
+        </w:rPr>
+        <w:t>Negli altri casi, questo Comando non è tenuto ad esprimere il parere di cui al DPR 151/11.</w:t>
       </w:r>
     </w:p>
     <w:p>
       <w:pPr>
-        <w:pStyle w:val="Corpodeltesto"/>
+        <w:pStyle w:val="BodyText"/>
+        <w:rPr>
+          <w:rStyle w:val="DamodificareEG"/>
+          <w:rFonts w:eastAsia="Noto Serif CJK SC" w:cs="Lohit Devanagari"/>
+          <w:kern w:val="2"/>
+          <w:sz w:val="24"/>
+          <w:szCs w:val="24"/>
+          <w:lang w:val="it-IT" w:eastAsia="zh-CN" w:bidi="hi-IN"/>
+        </w:rPr>
+      </w:pPr>
+      <w:r>
+        <w:rPr>
+          <w:rFonts w:eastAsia="Noto Serif CJK SC" w:cs="Lohit Devanagari"/>
+          <w:kern w:val="2"/>
+          <w:sz w:val="24"/>
+          <w:szCs w:val="24"/>
+          <w:lang w:val="it-IT" w:eastAsia="zh-CN" w:bidi="hi-IN"/>
+        </w:rPr>
+      </w:r>
+    </w:p>
+    <w:p>
+      <w:pPr>
+        <w:pStyle w:val="BodyText"/>
         <w:rPr/>
       </w:pPr>
       <w:r>
@@ -1018,29 +1026,7 @@
           <w:szCs w:val="24"/>
           <w:lang w:val="it-IT" w:eastAsia="zh-CN" w:bidi="hi-IN"/>
         </w:rPr>
-        <w:t xml:space="preserve">[se dichiarate attività soggette </w:t>
-      </w:r>
-      <w:r>
-        <w:rPr>
-          <w:rStyle w:val="DamodificareEG"/>
-          <w:rFonts w:eastAsia="Noto Serif CJK SC" w:cs="Lohit Devanagari"/>
-          <w:kern w:val="2"/>
-          <w:sz w:val="24"/>
-          <w:szCs w:val="24"/>
-          <w:lang w:val="it-IT" w:eastAsia="zh-CN" w:bidi="hi-IN"/>
-        </w:rPr>
-        <w:t>di categoria B o C</w:t>
-      </w:r>
-      <w:r>
-        <w:rPr>
-          <w:rStyle w:val="DamodificareEG"/>
-          <w:rFonts w:eastAsia="Noto Serif CJK SC" w:cs="Lohit Devanagari"/>
-          <w:kern w:val="2"/>
-          <w:sz w:val="24"/>
-          <w:szCs w:val="24"/>
-          <w:lang w:val="it-IT" w:eastAsia="zh-CN" w:bidi="hi-IN"/>
-        </w:rPr>
-        <w:t xml:space="preserve"> senza precedente parere]</w:t>
+        <w:t>[se dichiarate attività soggette di categoria B o C senza precedente parere]</w:t>
       </w:r>
     </w:p>
     <w:p>
@@ -1203,7 +1189,7 @@
     </w:tbl>
     <w:p>
       <w:pPr>
-        <w:pStyle w:val="Corpodeltesto"/>
+        <w:pStyle w:val="BodyText"/>
         <w:rPr>
           <w:rStyle w:val="DamodificareEG"/>
           <w:rFonts w:eastAsia="Noto Serif CJK SC" w:cs="Lohit Devanagari"/>
@@ -1214,12 +1200,18 @@
         </w:rPr>
       </w:pPr>
       <w:r>
-        <w:rPr/>
+        <w:rPr>
+          <w:rFonts w:eastAsia="Noto Serif CJK SC" w:cs="Lohit Devanagari"/>
+          <w:kern w:val="2"/>
+          <w:sz w:val="24"/>
+          <w:szCs w:val="24"/>
+          <w:lang w:val="it-IT" w:eastAsia="zh-CN" w:bidi="hi-IN"/>
+        </w:rPr>
       </w:r>
     </w:p>
     <w:p>
       <w:pPr>
-        <w:pStyle w:val="Corpodeltesto"/>
+        <w:pStyle w:val="BodyText"/>
         <w:rPr/>
       </w:pPr>
       <w:r>
@@ -1249,62 +1241,152 @@
           <w:szCs w:val="24"/>
           <w:lang w:val="it-IT" w:eastAsia="zh-CN" w:bidi="hi-IN"/>
         </w:rPr>
-        <w:t xml:space="preserve">nsentirne l’esame preventivo, </w:t>
-      </w:r>
-      <w:r>
-        <w:rPr>
-          <w:rStyle w:val="DamodificareEG"/>
-          <w:rFonts w:eastAsia="Noto Serif CJK SC" w:cs="Lohit Devanagari"/>
-          <w:kern w:val="2"/>
-          <w:sz w:val="24"/>
-          <w:szCs w:val="24"/>
-          <w:lang w:val="it-IT" w:eastAsia="zh-CN" w:bidi="hi-IN"/>
-        </w:rPr>
-        <w:t xml:space="preserve">ai sensi dell’art. 3 del DPR 151/11. In mancanza di ciò, questo Comando esprime già </w:t>
-      </w:r>
-      <w:r>
-        <w:rPr>
-          <w:rStyle w:val="DamodificareEG"/>
-          <w:rFonts w:eastAsia="Noto Serif CJK SC" w:cs="Lohit Devanagari"/>
-          <w:b/>
-          <w:bCs/>
-          <w:kern w:val="2"/>
-          <w:sz w:val="24"/>
-          <w:szCs w:val="24"/>
-          <w:lang w:val="it-IT" w:eastAsia="zh-CN" w:bidi="hi-IN"/>
-        </w:rPr>
-        <w:t>parere contrario</w:t>
-      </w:r>
-      <w:r>
-        <w:rPr>
-          <w:rStyle w:val="DamodificareEG"/>
-          <w:rFonts w:eastAsia="Noto Serif CJK SC" w:cs="Lohit Devanagari"/>
-          <w:kern w:val="2"/>
-          <w:sz w:val="24"/>
-          <w:szCs w:val="24"/>
-          <w:lang w:val="it-IT" w:eastAsia="zh-CN" w:bidi="hi-IN"/>
-        </w:rPr>
-        <w:t xml:space="preserve"> alla conferenza dei servizi.</w:t>
+        <w:t>nsentirne l’esame preventivo, ai sensi dell’art. 3 del DPR 151/11.</w:t>
       </w:r>
     </w:p>
     <w:p>
       <w:pPr>
-        <w:pStyle w:val="Corpodeltesto"/>
-        <w:rPr>
-          <w:rFonts w:eastAsia="Noto Serif CJK SC" w:cs="Lohit Devanagari"/>
-          <w:kern w:val="2"/>
-          <w:sz w:val="24"/>
-          <w:szCs w:val="24"/>
-          <w:lang w:val="it-IT" w:eastAsia="zh-CN" w:bidi="hi-IN"/>
-        </w:rPr>
+        <w:pStyle w:val="BodyText"/>
+        <w:rPr/>
       </w:pPr>
       <w:r>
-        <w:rPr/>
+        <w:rPr>
+          <w:rStyle w:val="DamodificareEG"/>
+          <w:rFonts w:eastAsia="Noto Serif CJK SC" w:cs="Lohit Devanagari"/>
+          <w:kern w:val="2"/>
+          <w:sz w:val="24"/>
+          <w:szCs w:val="24"/>
+          <w:lang w:val="it-IT" w:eastAsia="zh-CN" w:bidi="hi-IN"/>
+        </w:rPr>
+        <w:t>C</w:t>
+      </w:r>
+      <w:r>
+        <w:rPr>
+          <w:rStyle w:val="DamodificareEG"/>
+          <w:rFonts w:eastAsia="Noto Serif CJK SC" w:cs="Lohit Devanagari"/>
+          <w:kern w:val="2"/>
+          <w:sz w:val="24"/>
+          <w:szCs w:val="24"/>
+          <w:lang w:val="it-IT" w:eastAsia="zh-CN" w:bidi="hi-IN"/>
+        </w:rPr>
+        <w:t xml:space="preserve">ome previsto agli articoli 14 e seguenti della legge 241/90, </w:t>
+      </w:r>
+      <w:r>
+        <w:rPr>
+          <w:rStyle w:val="DamodificareEG"/>
+          <w:rFonts w:eastAsia="Noto Serif CJK SC" w:cs="Lohit Devanagari"/>
+          <w:kern w:val="2"/>
+          <w:sz w:val="24"/>
+          <w:szCs w:val="24"/>
+          <w:lang w:val="it-IT" w:eastAsia="zh-CN" w:bidi="hi-IN"/>
+        </w:rPr>
+        <w:t>i</w:t>
+      </w:r>
+      <w:r>
+        <w:rPr>
+          <w:rStyle w:val="DamodificareEG"/>
+          <w:rFonts w:eastAsia="Noto Serif CJK SC" w:cs="Lohit Devanagari"/>
+          <w:kern w:val="2"/>
+          <w:sz w:val="24"/>
+          <w:szCs w:val="24"/>
+          <w:lang w:val="it-IT" w:eastAsia="zh-CN" w:bidi="hi-IN"/>
+        </w:rPr>
+        <w:t xml:space="preserve">n mancanza di quanto sopra, questo Comando esprime già </w:t>
+      </w:r>
+      <w:r>
+        <w:rPr>
+          <w:rStyle w:val="DamodificareEG"/>
+          <w:rFonts w:eastAsia="Noto Serif CJK SC" w:cs="Lohit Devanagari"/>
+          <w:b/>
+          <w:bCs/>
+          <w:kern w:val="2"/>
+          <w:sz w:val="24"/>
+          <w:szCs w:val="24"/>
+          <w:lang w:val="it-IT" w:eastAsia="zh-CN" w:bidi="hi-IN"/>
+        </w:rPr>
+        <w:t>motivato dissenso</w:t>
+      </w:r>
+      <w:r>
+        <w:rPr>
+          <w:rStyle w:val="DamodificareEG"/>
+          <w:rFonts w:eastAsia="Noto Serif CJK SC" w:cs="Lohit Devanagari"/>
+          <w:kern w:val="2"/>
+          <w:sz w:val="24"/>
+          <w:szCs w:val="24"/>
+          <w:lang w:val="it-IT" w:eastAsia="zh-CN" w:bidi="hi-IN"/>
+        </w:rPr>
+        <w:t xml:space="preserve"> alla conferenza dei servizi in relazione al vincolo derivante </w:t>
+      </w:r>
+      <w:r>
+        <w:rPr>
+          <w:rStyle w:val="DamodificareEG"/>
+          <w:rFonts w:eastAsia="Noto Serif CJK SC" w:cs="Lohit Devanagari"/>
+          <w:kern w:val="2"/>
+          <w:sz w:val="24"/>
+          <w:szCs w:val="24"/>
+          <w:lang w:val="it-IT" w:eastAsia="zh-CN" w:bidi="hi-IN"/>
+        </w:rPr>
+        <w:t xml:space="preserve">dalla </w:t>
+      </w:r>
+      <w:r>
+        <w:rPr>
+          <w:rStyle w:val="DamodificareEG"/>
+          <w:rFonts w:eastAsia="Noto Serif CJK SC" w:cs="Lohit Devanagari"/>
+          <w:kern w:val="2"/>
+          <w:sz w:val="24"/>
+          <w:szCs w:val="24"/>
+          <w:lang w:val="it-IT" w:eastAsia="zh-CN" w:bidi="hi-IN"/>
+        </w:rPr>
+        <w:t xml:space="preserve">disposizione normativa </w:t>
+      </w:r>
+      <w:r>
+        <w:rPr>
+          <w:rStyle w:val="DamodificareEG"/>
+          <w:rFonts w:eastAsia="Noto Serif CJK SC" w:cs="Lohit Devanagari"/>
+          <w:kern w:val="2"/>
+          <w:sz w:val="24"/>
+          <w:szCs w:val="24"/>
+          <w:lang w:val="it-IT" w:eastAsia="zh-CN" w:bidi="hi-IN"/>
+        </w:rPr>
+        <w:t>citata</w:t>
+      </w:r>
+      <w:r>
+        <w:rPr>
+          <w:rStyle w:val="DamodificareEG"/>
+          <w:rFonts w:eastAsia="Noto Serif CJK SC" w:cs="Lohit Devanagari"/>
+          <w:kern w:val="2"/>
+          <w:sz w:val="24"/>
+          <w:szCs w:val="24"/>
+          <w:lang w:val="it-IT" w:eastAsia="zh-CN" w:bidi="hi-IN"/>
+        </w:rPr>
+        <w:t>.</w:t>
       </w:r>
     </w:p>
     <w:p>
       <w:pPr>
-        <w:pStyle w:val="Corpodeltesto"/>
+        <w:pStyle w:val="BodyText"/>
+        <w:rPr>
+          <w:rStyle w:val="DamodificareEG"/>
+          <w:rFonts w:eastAsia="Noto Serif CJK SC" w:cs="Lohit Devanagari"/>
+          <w:kern w:val="2"/>
+          <w:sz w:val="24"/>
+          <w:szCs w:val="24"/>
+          <w:lang w:val="it-IT" w:eastAsia="zh-CN" w:bidi="hi-IN"/>
+        </w:rPr>
+      </w:pPr>
+      <w:r>
+        <w:rPr>
+          <w:rFonts w:eastAsia="Noto Serif CJK SC" w:cs="Lohit Devanagari"/>
+          <w:kern w:val="2"/>
+          <w:sz w:val="24"/>
+          <w:szCs w:val="24"/>
+          <w:lang w:val="it-IT" w:eastAsia="zh-CN" w:bidi="hi-IN"/>
+        </w:rPr>
+      </w:r>
+    </w:p>
+    <w:p>
+      <w:pPr>
+        <w:pStyle w:val="BodyText"/>
         <w:rPr>
           <w:rFonts w:eastAsia="Noto Serif CJK SC" w:cs="Lohit Devanagari"/>
           <w:kern w:val="2"/>
@@ -1488,7 +1570,7 @@
 <w:ftr xmlns:o="urn:schemas-microsoft-com:office:office" xmlns:r="http://schemas.openxmlformats.org/officeDocument/2006/relationships" xmlns:v="urn:schemas-microsoft-com:vml" xmlns:w="http://schemas.openxmlformats.org/wordprocessingml/2006/main" xmlns:w10="urn:schemas-microsoft-com:office:word" xmlns:wp="http://schemas.openxmlformats.org/drawingml/2006/wordprocessingDrawing" xmlns:wps="http://schemas.microsoft.com/office/word/2010/wordprocessingShape" xmlns:wpg="http://schemas.microsoft.com/office/word/2010/wordprocessingGroup" xmlns:mc="http://schemas.openxmlformats.org/markup-compatibility/2006" xmlns:wp14="http://schemas.microsoft.com/office/word/2010/wordprocessingDrawing" xmlns:w14="http://schemas.microsoft.com/office/word/2010/wordml" xmlns:w15="http://schemas.microsoft.com/office/word/2012/wordml" mc:Ignorable="w14 wp14 w15">
   <w:p>
     <w:pPr>
-      <w:pStyle w:val="Pidipagina"/>
+      <w:pStyle w:val="Footer"/>
       <w:rPr/>
     </w:pPr>
     <w:r>
@@ -1542,7 +1624,7 @@
   </w:p>
   <w:p>
     <w:pPr>
-      <w:pStyle w:val="Pidipagina"/>
+      <w:pStyle w:val="Footer"/>
       <w:rPr/>
     </w:pPr>
     <w:r>
@@ -1612,7 +1694,7 @@
     <w:qFormat/>
     <w:rPr/>
   </w:style>
-  <w:style w:type="character" w:styleId="CollegamentoInternet">
+  <w:style w:type="character" w:styleId="Hyperlink">
     <w:name w:val="Hyperlink"/>
     <w:basedOn w:val="DefaultParagraphFont"/>
     <w:qFormat/>
@@ -1632,7 +1714,7 @@
   <w:style w:type="paragraph" w:styleId="Titolo">
     <w:name w:val="Titolo"/>
     <w:basedOn w:val="Normal"/>
-    <w:next w:val="Corpodeltesto"/>
+    <w:next w:val="BodyText"/>
     <w:qFormat/>
     <w:pPr>
       <w:keepNext w:val="true"/>
@@ -1644,7 +1726,7 @@
       <w:szCs w:val="28"/>
     </w:rPr>
   </w:style>
-  <w:style w:type="paragraph" w:styleId="Corpodeltesto">
+  <w:style w:type="paragraph" w:styleId="BodyText">
     <w:name w:val="Body Text"/>
     <w:basedOn w:val="Normal"/>
     <w:pPr>
@@ -1653,15 +1735,15 @@
     </w:pPr>
     <w:rPr/>
   </w:style>
-  <w:style w:type="paragraph" w:styleId="Elenco">
+  <w:style w:type="paragraph" w:styleId="List">
     <w:name w:val="List"/>
-    <w:basedOn w:val="Corpodeltesto"/>
+    <w:basedOn w:val="BodyText"/>
     <w:pPr/>
     <w:rPr>
       <w:rFonts w:cs="Lohit Devanagari"/>
     </w:rPr>
   </w:style>
-  <w:style w:type="paragraph" w:styleId="Didascalia">
+  <w:style w:type="paragraph" w:styleId="Caption">
     <w:name w:val="Caption"/>
     <w:basedOn w:val="Normal"/>
     <w:qFormat/>
@@ -1718,7 +1800,7 @@
     <w:pPr/>
     <w:rPr/>
   </w:style>
-  <w:style w:type="paragraph" w:styleId="Pidipagina">
+  <w:style w:type="paragraph" w:styleId="Footer">
     <w:name w:val="Footer"/>
     <w:basedOn w:val="Intestazioneepidipagina"/>
     <w:pPr>
@@ -1729,7 +1811,7 @@
   </w:style>
   <w:style w:type="paragraph" w:styleId="Pidipaginaasinistra">
     <w:name w:val="Piè di pagina a sinistra"/>
-    <w:basedOn w:val="Pidipagina"/>
+    <w:basedOn w:val="Footer"/>
     <w:qFormat/>
     <w:pPr>
       <w:suppressLineNumbers/>
@@ -1738,4 +1820,110 @@
     <w:rPr/>
   </w:style>
 </w:styles>
+</file>
+
+<file path=word/theme/theme1.xml><?xml version="1.0" encoding="utf-8"?>
+<a:theme xmlns:a="http://schemas.openxmlformats.org/drawingml/2006/main" xmlns:r="http://schemas.openxmlformats.org/officeDocument/2006/relationships" name="Office Theme">
+  <a:themeElements>
+    <a:clrScheme name="LibreOffice">
+      <a:dk1>
+        <a:srgbClr val="000000"/>
+      </a:dk1>
+      <a:lt1>
+        <a:srgbClr val="ffffff"/>
+      </a:lt1>
+      <a:dk2>
+        <a:srgbClr val="000000"/>
+      </a:dk2>
+      <a:lt2>
+        <a:srgbClr val="ffffff"/>
+      </a:lt2>
+      <a:accent1>
+        <a:srgbClr val="18a303"/>
+      </a:accent1>
+      <a:accent2>
+        <a:srgbClr val="0369a3"/>
+      </a:accent2>
+      <a:accent3>
+        <a:srgbClr val="a33e03"/>
+      </a:accent3>
+      <a:accent4>
+        <a:srgbClr val="8e03a3"/>
+      </a:accent4>
+      <a:accent5>
+        <a:srgbClr val="c99c00"/>
+      </a:accent5>
+      <a:accent6>
+        <a:srgbClr val="c9211e"/>
+      </a:accent6>
+      <a:hlink>
+        <a:srgbClr val="0000ee"/>
+      </a:hlink>
+      <a:folHlink>
+        <a:srgbClr val="551a8b"/>
+      </a:folHlink>
+    </a:clrScheme>
+    <a:fontScheme name="Office">
+      <a:majorFont>
+        <a:latin typeface="Arial" pitchFamily="0" charset="1"/>
+        <a:ea typeface="DejaVu Sans" pitchFamily="0" charset="1"/>
+        <a:cs typeface="DejaVu Sans" pitchFamily="0" charset="1"/>
+      </a:majorFont>
+      <a:minorFont>
+        <a:latin typeface="Arial" pitchFamily="0" charset="1"/>
+        <a:ea typeface="DejaVu Sans" pitchFamily="0" charset="1"/>
+        <a:cs typeface="DejaVu Sans" pitchFamily="0" charset="1"/>
+      </a:minorFont>
+    </a:fontScheme>
+    <a:fmtScheme>
+      <a:fillStyleLst>
+        <a:solidFill>
+          <a:schemeClr val="phClr"/>
+        </a:solidFill>
+        <a:solidFill>
+          <a:schemeClr val="phClr"/>
+        </a:solidFill>
+        <a:solidFill>
+          <a:schemeClr val="phClr"/>
+        </a:solidFill>
+      </a:fillStyleLst>
+      <a:lnStyleLst>
+        <a:ln w="6350" cap="flat" cmpd="sng" algn="ctr">
+          <a:prstDash val="solid"/>
+          <a:miter/>
+        </a:ln>
+        <a:ln w="6350" cap="flat" cmpd="sng" algn="ctr">
+          <a:prstDash val="solid"/>
+          <a:miter/>
+        </a:ln>
+        <a:ln w="6350" cap="flat" cmpd="sng" algn="ctr">
+          <a:prstDash val="solid"/>
+          <a:miter/>
+        </a:ln>
+      </a:lnStyleLst>
+      <a:effectStyleLst>
+        <a:effectStyle>
+          <a:effectLst/>
+        </a:effectStyle>
+        <a:effectStyle>
+          <a:effectLst/>
+        </a:effectStyle>
+        <a:effectStyle>
+          <a:effectLst/>
+        </a:effectStyle>
+      </a:effectStyleLst>
+      <a:bgFillStyleLst>
+        <a:solidFill>
+          <a:schemeClr val="phClr"/>
+        </a:solidFill>
+        <a:solidFill>
+          <a:schemeClr val="phClr"/>
+        </a:solidFill>
+        <a:solidFill>
+          <a:schemeClr val="phClr"/>
+        </a:solidFill>
+      </a:bgFillStyleLst>
+    </a:fmtScheme>
+  </a:themeElements>
+</a:theme>
 </file>
</xml_diff>